<commit_message>
Update pedagogical staff document
</commit_message>
<xml_diff>
--- a/files/services/pedagogical-staff.docx
+++ b/files/services/pedagogical-staff.docx
@@ -28,7 +28,34 @@
           <w:sz w:val="38"/>
           <w:szCs w:val="38"/>
         </w:rPr>
-        <w:t xml:space="preserve">Сведения о членах методического объединения специалистов ГКУ </w:t>
+        <w:t xml:space="preserve">Сведения о членах методического объединения специалистов </w:t>
+      </w:r>
+    </w:p>
+    <w:p>
+      <w:pPr>
+        <w:shd w:val="clear" w:color="auto" w:fill="FFFFFF"/>
+        <w:autoSpaceDE w:val="0"/>
+        <w:autoSpaceDN w:val="0"/>
+        <w:adjustRightInd w:val="0"/>
+        <w:spacing w:after="0" w:line="240" w:lineRule="auto"/>
+        <w:jc w:val="center"/>
+        <w:rPr>
+          <w:rFonts w:ascii="Times New Roman" w:hAnsi="Times New Roman" w:cs="Times New Roman"/>
+          <w:b/>
+          <w:sz w:val="24"/>
+          <w:szCs w:val="24"/>
+        </w:rPr>
+      </w:pPr>
+      <w:r>
+        <w:rPr>
+          <w:rFonts w:ascii="Times New Roman" w:eastAsia="Times New Roman" w:hAnsi="Times New Roman" w:cs="Times New Roman"/>
+          <w:b/>
+          <w:bCs/>
+          <w:color w:val="000000"/>
+          <w:sz w:val="38"/>
+          <w:szCs w:val="38"/>
+        </w:rPr>
+        <w:t xml:space="preserve">ГКУ </w:t>
       </w:r>
       <w:r>
         <w:rPr>
@@ -65,21 +92,17 @@
         </w:rPr>
         <w:t>»</w:t>
       </w:r>
-    </w:p>
-    <w:p>
-      <w:pPr>
-        <w:shd w:val="clear" w:color="auto" w:fill="FFFFFF"/>
-        <w:autoSpaceDE w:val="0"/>
-        <w:autoSpaceDN w:val="0"/>
-        <w:adjustRightInd w:val="0"/>
-        <w:spacing w:after="0" w:line="240" w:lineRule="auto"/>
+      <w:r>
         <w:rPr>
-          <w:rFonts w:ascii="Times New Roman" w:hAnsi="Times New Roman" w:cs="Times New Roman"/>
+          <w:rFonts w:ascii="Times New Roman" w:eastAsia="Times New Roman" w:hAnsi="Times New Roman" w:cs="Times New Roman"/>
           <w:b/>
-          <w:sz w:val="24"/>
-          <w:szCs w:val="24"/>
+          <w:bCs/>
+          <w:color w:val="000000"/>
+          <w:sz w:val="38"/>
+          <w:szCs w:val="38"/>
         </w:rPr>
-      </w:pPr>
+        <w:t xml:space="preserve"> </w:t>
+      </w:r>
       <w:r>
         <w:rPr>
           <w:rFonts w:ascii="Times New Roman" w:hAnsi="Times New Roman" w:cs="Times New Roman"/>
@@ -87,13 +110,31 @@
           <w:sz w:val="24"/>
           <w:szCs w:val="24"/>
         </w:rPr>
-        <w:t>2017г</w:t>
+        <w:t>2017</w:t>
+      </w:r>
+      <w:r>
+        <w:rPr>
+          <w:rFonts w:ascii="Times New Roman" w:hAnsi="Times New Roman" w:cs="Times New Roman"/>
+          <w:b/>
+          <w:sz w:val="24"/>
+          <w:szCs w:val="24"/>
+        </w:rPr>
+        <w:t>- 2018г</w:t>
+      </w:r>
+      <w:r>
+        <w:rPr>
+          <w:rFonts w:ascii="Times New Roman" w:hAnsi="Times New Roman" w:cs="Times New Roman"/>
+          <w:b/>
+          <w:sz w:val="24"/>
+          <w:szCs w:val="24"/>
+        </w:rPr>
+        <w:t>г</w:t>
       </w:r>
     </w:p>
     <w:tbl>
       <w:tblPr>
-        <w:tblW w:w="15447" w:type="dxa"/>
-        <w:tblInd w:w="466" w:type="dxa"/>
+        <w:tblW w:w="15735" w:type="dxa"/>
+        <w:tblInd w:w="182" w:type="dxa"/>
         <w:tblLayout w:type="fixed"/>
         <w:tblCellMar>
           <w:left w:w="40" w:type="dxa"/>
@@ -106,11 +147,11 @@
         <w:gridCol w:w="1843"/>
         <w:gridCol w:w="1296"/>
         <w:gridCol w:w="2759"/>
-        <w:gridCol w:w="1839"/>
-        <w:gridCol w:w="2410"/>
+        <w:gridCol w:w="1985"/>
+        <w:gridCol w:w="2977"/>
         <w:gridCol w:w="992"/>
         <w:gridCol w:w="1701"/>
-        <w:gridCol w:w="2127"/>
+        <w:gridCol w:w="1702"/>
       </w:tblGrid>
       <w:tr>
         <w:trPr>
@@ -318,7 +359,7 @@
         </w:tc>
         <w:tc>
           <w:tcPr>
-            <w:tcW w:w="1839" w:type="dxa"/>
+            <w:tcW w:w="1985" w:type="dxa"/>
             <w:tcBorders>
               <w:top w:val="single" w:sz="6" w:space="0" w:color="auto"/>
               <w:left w:val="single" w:sz="6" w:space="0" w:color="auto"/>
@@ -368,7 +409,7 @@
         </w:tc>
         <w:tc>
           <w:tcPr>
-            <w:tcW w:w="2410" w:type="dxa"/>
+            <w:tcW w:w="2977" w:type="dxa"/>
             <w:tcBorders>
               <w:top w:val="single" w:sz="6" w:space="0" w:color="auto"/>
               <w:left w:val="single" w:sz="6" w:space="0" w:color="auto"/>
@@ -527,7 +568,7 @@
         </w:tc>
         <w:tc>
           <w:tcPr>
-            <w:tcW w:w="2127" w:type="dxa"/>
+            <w:tcW w:w="1702" w:type="dxa"/>
             <w:tcBorders>
               <w:top w:val="single" w:sz="6" w:space="0" w:color="auto"/>
               <w:left w:val="single" w:sz="6" w:space="0" w:color="auto"/>
@@ -716,7 +757,7 @@
         </w:tc>
         <w:tc>
           <w:tcPr>
-            <w:tcW w:w="1839" w:type="dxa"/>
+            <w:tcW w:w="1985" w:type="dxa"/>
             <w:tcBorders>
               <w:top w:val="single" w:sz="6" w:space="0" w:color="auto"/>
               <w:left w:val="single" w:sz="6" w:space="0" w:color="auto"/>
@@ -749,49 +790,45 @@
         </w:tc>
         <w:tc>
           <w:tcPr>
-            <w:tcW w:w="2410" w:type="dxa"/>
-            <w:tcBorders>
-              <w:top w:val="single" w:sz="6" w:space="0" w:color="auto"/>
-              <w:left w:val="single" w:sz="6" w:space="0" w:color="auto"/>
-              <w:bottom w:val="single" w:sz="6" w:space="0" w:color="auto"/>
-              <w:right w:val="single" w:sz="6" w:space="0" w:color="auto"/>
-            </w:tcBorders>
-          </w:tcPr>
-          <w:p>
-            <w:pPr>
-              <w:shd w:val="clear" w:color="auto" w:fill="FFFFFF"/>
-              <w:autoSpaceDE w:val="0"/>
-              <w:autoSpaceDN w:val="0"/>
-              <w:adjustRightInd w:val="0"/>
-              <w:spacing w:after="0"/>
-              <w:rPr>
-                <w:rFonts w:ascii="Times New Roman" w:hAnsi="Times New Roman" w:cs="Times New Roman"/>
-                <w:sz w:val="26"/>
-                <w:szCs w:val="26"/>
-              </w:rPr>
-            </w:pPr>
-            <w:r>
-              <w:rPr>
-                <w:rFonts w:ascii="Times New Roman" w:hAnsi="Times New Roman" w:cs="Times New Roman"/>
-                <w:sz w:val="26"/>
-                <w:szCs w:val="26"/>
-              </w:rPr>
-              <w:t xml:space="preserve">Высшее, </w:t>
-            </w:r>
-          </w:p>
-          <w:p>
-            <w:pPr>
-              <w:shd w:val="clear" w:color="auto" w:fill="FFFFFF"/>
-              <w:autoSpaceDE w:val="0"/>
-              <w:autoSpaceDN w:val="0"/>
-              <w:adjustRightInd w:val="0"/>
-              <w:spacing w:after="0"/>
-              <w:rPr>
-                <w:rFonts w:ascii="Times New Roman" w:hAnsi="Times New Roman" w:cs="Times New Roman"/>
-                <w:sz w:val="26"/>
-                <w:szCs w:val="26"/>
-              </w:rPr>
-            </w:pPr>
+            <w:tcW w:w="2977" w:type="dxa"/>
+            <w:tcBorders>
+              <w:top w:val="single" w:sz="6" w:space="0" w:color="auto"/>
+              <w:left w:val="single" w:sz="6" w:space="0" w:color="auto"/>
+              <w:bottom w:val="single" w:sz="6" w:space="0" w:color="auto"/>
+              <w:right w:val="single" w:sz="6" w:space="0" w:color="auto"/>
+            </w:tcBorders>
+          </w:tcPr>
+          <w:p>
+            <w:pPr>
+              <w:shd w:val="clear" w:color="auto" w:fill="FFFFFF"/>
+              <w:autoSpaceDE w:val="0"/>
+              <w:autoSpaceDN w:val="0"/>
+              <w:adjustRightInd w:val="0"/>
+              <w:spacing w:after="0"/>
+              <w:rPr>
+                <w:rFonts w:ascii="Times New Roman" w:hAnsi="Times New Roman" w:cs="Times New Roman"/>
+                <w:sz w:val="26"/>
+                <w:szCs w:val="26"/>
+              </w:rPr>
+            </w:pPr>
+            <w:proofErr w:type="gramStart"/>
+            <w:r>
+              <w:rPr>
+                <w:rFonts w:ascii="Times New Roman" w:hAnsi="Times New Roman" w:cs="Times New Roman"/>
+                <w:sz w:val="26"/>
+                <w:szCs w:val="26"/>
+              </w:rPr>
+              <w:t>Высшее</w:t>
+            </w:r>
+            <w:proofErr w:type="gramEnd"/>
+            <w:r>
+              <w:rPr>
+                <w:rFonts w:ascii="Times New Roman" w:hAnsi="Times New Roman" w:cs="Times New Roman"/>
+                <w:sz w:val="26"/>
+                <w:szCs w:val="26"/>
+              </w:rPr>
+              <w:t xml:space="preserve">, </w:t>
+            </w:r>
             <w:r>
               <w:rPr>
                 <w:rFonts w:ascii="Times New Roman" w:hAnsi="Times New Roman" w:cs="Times New Roman"/>
@@ -836,6 +873,7 @@
                 <w:szCs w:val="26"/>
               </w:rPr>
             </w:pPr>
+            <w:proofErr w:type="spellStart"/>
             <w:r>
               <w:rPr>
                 <w:rFonts w:ascii="Times New Roman" w:hAnsi="Times New Roman" w:cs="Times New Roman"/>
@@ -844,71 +882,44 @@
               </w:rPr>
               <w:t>МГУ</w:t>
             </w:r>
-          </w:p>
-          <w:p>
-            <w:pPr>
-              <w:shd w:val="clear" w:color="auto" w:fill="FFFFFF"/>
-              <w:autoSpaceDE w:val="0"/>
-              <w:autoSpaceDN w:val="0"/>
-              <w:adjustRightInd w:val="0"/>
-              <w:spacing w:after="0"/>
-              <w:rPr>
-                <w:rFonts w:ascii="Times New Roman" w:hAnsi="Times New Roman" w:cs="Times New Roman"/>
-                <w:sz w:val="26"/>
-                <w:szCs w:val="26"/>
-              </w:rPr>
-            </w:pPr>
-            <w:r>
-              <w:rPr>
-                <w:rFonts w:ascii="Times New Roman" w:hAnsi="Times New Roman" w:cs="Times New Roman"/>
-                <w:sz w:val="26"/>
-                <w:szCs w:val="26"/>
-              </w:rPr>
-              <w:t>г. Москва, 2001 г</w:t>
-            </w:r>
-          </w:p>
-          <w:p>
-            <w:pPr>
-              <w:shd w:val="clear" w:color="auto" w:fill="FFFFFF"/>
-              <w:autoSpaceDE w:val="0"/>
-              <w:autoSpaceDN w:val="0"/>
-              <w:adjustRightInd w:val="0"/>
-              <w:spacing w:after="0"/>
-              <w:rPr>
-                <w:rFonts w:ascii="Times New Roman" w:hAnsi="Times New Roman" w:cs="Times New Roman"/>
-                <w:sz w:val="26"/>
-                <w:szCs w:val="26"/>
-              </w:rPr>
-            </w:pPr>
-            <w:r>
-              <w:rPr>
-                <w:rFonts w:ascii="Times New Roman" w:hAnsi="Times New Roman" w:cs="Times New Roman"/>
-                <w:sz w:val="26"/>
-                <w:szCs w:val="26"/>
-              </w:rPr>
-              <w:t xml:space="preserve">МГППУ </w:t>
-            </w:r>
-          </w:p>
-          <w:p>
-            <w:pPr>
-              <w:shd w:val="clear" w:color="auto" w:fill="FFFFFF"/>
-              <w:autoSpaceDE w:val="0"/>
-              <w:autoSpaceDN w:val="0"/>
-              <w:adjustRightInd w:val="0"/>
-              <w:spacing w:after="0"/>
-              <w:rPr>
-                <w:rFonts w:ascii="Times New Roman" w:hAnsi="Times New Roman" w:cs="Times New Roman"/>
-                <w:sz w:val="26"/>
-                <w:szCs w:val="26"/>
-              </w:rPr>
-            </w:pPr>
-            <w:r>
-              <w:rPr>
-                <w:rFonts w:ascii="Times New Roman" w:hAnsi="Times New Roman" w:cs="Times New Roman"/>
-                <w:sz w:val="26"/>
-                <w:szCs w:val="26"/>
-              </w:rPr>
-              <w:t>г. Москва, 2014 г.</w:t>
+            <w:r>
+              <w:rPr>
+                <w:rFonts w:ascii="Times New Roman" w:hAnsi="Times New Roman" w:cs="Times New Roman"/>
+                <w:sz w:val="26"/>
+                <w:szCs w:val="26"/>
+              </w:rPr>
+              <w:t>г</w:t>
+            </w:r>
+            <w:proofErr w:type="spellEnd"/>
+            <w:r>
+              <w:rPr>
+                <w:rFonts w:ascii="Times New Roman" w:hAnsi="Times New Roman" w:cs="Times New Roman"/>
+                <w:sz w:val="26"/>
+                <w:szCs w:val="26"/>
+              </w:rPr>
+              <w:t xml:space="preserve">. Москва, 2001 </w:t>
+            </w:r>
+          </w:p>
+          <w:p>
+            <w:pPr>
+              <w:shd w:val="clear" w:color="auto" w:fill="FFFFFF"/>
+              <w:autoSpaceDE w:val="0"/>
+              <w:autoSpaceDN w:val="0"/>
+              <w:adjustRightInd w:val="0"/>
+              <w:spacing w:after="0"/>
+              <w:rPr>
+                <w:rFonts w:ascii="Times New Roman" w:hAnsi="Times New Roman" w:cs="Times New Roman"/>
+                <w:sz w:val="26"/>
+                <w:szCs w:val="26"/>
+              </w:rPr>
+            </w:pPr>
+            <w:r>
+              <w:rPr>
+                <w:rFonts w:ascii="Times New Roman" w:hAnsi="Times New Roman" w:cs="Times New Roman"/>
+                <w:sz w:val="26"/>
+                <w:szCs w:val="26"/>
+              </w:rPr>
+              <w:t xml:space="preserve">МГППУ г. Москва, 2014 </w:t>
             </w:r>
           </w:p>
           <w:p>
@@ -932,20 +943,14 @@
               </w:rPr>
               <w:t>ИДПО</w:t>
             </w:r>
-          </w:p>
-          <w:p>
-            <w:pPr>
-              <w:shd w:val="clear" w:color="auto" w:fill="FFFFFF"/>
-              <w:autoSpaceDE w:val="0"/>
-              <w:autoSpaceDN w:val="0"/>
-              <w:adjustRightInd w:val="0"/>
-              <w:spacing w:after="0"/>
-              <w:rPr>
-                <w:rFonts w:ascii="Times New Roman" w:hAnsi="Times New Roman" w:cs="Times New Roman"/>
-                <w:sz w:val="26"/>
-                <w:szCs w:val="26"/>
-              </w:rPr>
-            </w:pPr>
+            <w:r>
+              <w:rPr>
+                <w:rFonts w:ascii="Times New Roman" w:hAnsi="Times New Roman" w:cs="Times New Roman"/>
+                <w:sz w:val="26"/>
+                <w:szCs w:val="26"/>
+              </w:rPr>
+              <w:t xml:space="preserve">  </w:t>
+            </w:r>
             <w:r>
               <w:rPr>
                 <w:rFonts w:ascii="Times New Roman" w:hAnsi="Times New Roman" w:cs="Times New Roman"/>
@@ -1081,7 +1086,7 @@
         </w:tc>
         <w:tc>
           <w:tcPr>
-            <w:tcW w:w="2127" w:type="dxa"/>
+            <w:tcW w:w="1702" w:type="dxa"/>
             <w:tcBorders>
               <w:top w:val="single" w:sz="6" w:space="0" w:color="auto"/>
               <w:left w:val="single" w:sz="6" w:space="0" w:color="auto"/>
@@ -1313,7 +1318,7 @@
         </w:tc>
         <w:tc>
           <w:tcPr>
-            <w:tcW w:w="1839" w:type="dxa"/>
+            <w:tcW w:w="1985" w:type="dxa"/>
             <w:tcBorders>
               <w:top w:val="single" w:sz="6" w:space="0" w:color="auto"/>
               <w:left w:val="single" w:sz="6" w:space="0" w:color="auto"/>
@@ -1347,7 +1352,7 @@
         </w:tc>
         <w:tc>
           <w:tcPr>
-            <w:tcW w:w="2410" w:type="dxa"/>
+            <w:tcW w:w="2977" w:type="dxa"/>
             <w:tcBorders>
               <w:top w:val="single" w:sz="6" w:space="0" w:color="auto"/>
               <w:left w:val="single" w:sz="6" w:space="0" w:color="auto"/>
@@ -1523,7 +1528,7 @@
         </w:tc>
         <w:tc>
           <w:tcPr>
-            <w:tcW w:w="2127" w:type="dxa"/>
+            <w:tcW w:w="1702" w:type="dxa"/>
             <w:tcBorders>
               <w:top w:val="single" w:sz="6" w:space="0" w:color="auto"/>
               <w:left w:val="single" w:sz="6" w:space="0" w:color="auto"/>
@@ -1790,7 +1795,7 @@
         </w:tc>
         <w:tc>
           <w:tcPr>
-            <w:tcW w:w="1839" w:type="dxa"/>
+            <w:tcW w:w="1985" w:type="dxa"/>
             <w:tcBorders>
               <w:top w:val="single" w:sz="6" w:space="0" w:color="auto"/>
               <w:left w:val="single" w:sz="6" w:space="0" w:color="auto"/>
@@ -1838,7 +1843,7 @@
         </w:tc>
         <w:tc>
           <w:tcPr>
-            <w:tcW w:w="2410" w:type="dxa"/>
+            <w:tcW w:w="2977" w:type="dxa"/>
             <w:tcBorders>
               <w:top w:val="single" w:sz="6" w:space="0" w:color="auto"/>
               <w:left w:val="single" w:sz="6" w:space="0" w:color="auto"/>
@@ -2027,7 +2032,7 @@
         </w:tc>
         <w:tc>
           <w:tcPr>
-            <w:tcW w:w="2127" w:type="dxa"/>
+            <w:tcW w:w="1702" w:type="dxa"/>
             <w:tcBorders>
               <w:top w:val="single" w:sz="6" w:space="0" w:color="auto"/>
               <w:left w:val="single" w:sz="6" w:space="0" w:color="auto"/>
@@ -2251,7 +2256,7 @@
         </w:tc>
         <w:tc>
           <w:tcPr>
-            <w:tcW w:w="1839" w:type="dxa"/>
+            <w:tcW w:w="1985" w:type="dxa"/>
             <w:tcBorders>
               <w:top w:val="single" w:sz="6" w:space="0" w:color="auto"/>
               <w:left w:val="single" w:sz="6" w:space="0" w:color="auto"/>
@@ -2284,7 +2289,7 @@
         </w:tc>
         <w:tc>
           <w:tcPr>
-            <w:tcW w:w="2410" w:type="dxa"/>
+            <w:tcW w:w="2977" w:type="dxa"/>
             <w:tcBorders>
               <w:top w:val="single" w:sz="6" w:space="0" w:color="auto"/>
               <w:left w:val="single" w:sz="6" w:space="0" w:color="auto"/>
@@ -2401,7 +2406,7 @@
         </w:tc>
         <w:tc>
           <w:tcPr>
-            <w:tcW w:w="2127" w:type="dxa"/>
+            <w:tcW w:w="1702" w:type="dxa"/>
             <w:tcBorders>
               <w:top w:val="single" w:sz="6" w:space="0" w:color="auto"/>
               <w:left w:val="single" w:sz="6" w:space="0" w:color="auto"/>
@@ -2635,7 +2640,7 @@
         </w:tc>
         <w:tc>
           <w:tcPr>
-            <w:tcW w:w="1839" w:type="dxa"/>
+            <w:tcW w:w="1985" w:type="dxa"/>
             <w:tcBorders>
               <w:top w:val="single" w:sz="6" w:space="0" w:color="auto"/>
               <w:left w:val="single" w:sz="6" w:space="0" w:color="auto"/>
@@ -2669,7 +2674,7 @@
         </w:tc>
         <w:tc>
           <w:tcPr>
-            <w:tcW w:w="2410" w:type="dxa"/>
+            <w:tcW w:w="2977" w:type="dxa"/>
             <w:tcBorders>
               <w:top w:val="single" w:sz="6" w:space="0" w:color="auto"/>
               <w:left w:val="single" w:sz="6" w:space="0" w:color="auto"/>
@@ -2844,7 +2849,7 @@
         </w:tc>
         <w:tc>
           <w:tcPr>
-            <w:tcW w:w="2127" w:type="dxa"/>
+            <w:tcW w:w="1702" w:type="dxa"/>
             <w:tcBorders>
               <w:top w:val="single" w:sz="6" w:space="0" w:color="auto"/>
               <w:left w:val="single" w:sz="6" w:space="0" w:color="auto"/>
@@ -3068,7 +3073,7 @@
         </w:tc>
         <w:tc>
           <w:tcPr>
-            <w:tcW w:w="1839" w:type="dxa"/>
+            <w:tcW w:w="1985" w:type="dxa"/>
             <w:tcBorders>
               <w:top w:val="single" w:sz="6" w:space="0" w:color="auto"/>
               <w:left w:val="single" w:sz="6" w:space="0" w:color="auto"/>
@@ -3116,7 +3121,7 @@
         </w:tc>
         <w:tc>
           <w:tcPr>
-            <w:tcW w:w="2410" w:type="dxa"/>
+            <w:tcW w:w="2977" w:type="dxa"/>
             <w:tcBorders>
               <w:top w:val="single" w:sz="6" w:space="0" w:color="auto"/>
               <w:left w:val="single" w:sz="6" w:space="0" w:color="auto"/>
@@ -3278,7 +3283,7 @@
         </w:tc>
         <w:tc>
           <w:tcPr>
-            <w:tcW w:w="2127" w:type="dxa"/>
+            <w:tcW w:w="1702" w:type="dxa"/>
             <w:tcBorders>
               <w:top w:val="single" w:sz="6" w:space="0" w:color="auto"/>
               <w:left w:val="single" w:sz="6" w:space="0" w:color="auto"/>
@@ -3350,7 +3355,6 @@
                 <w:sz w:val="28"/>
                 <w:szCs w:val="28"/>
               </w:rPr>
-              <w:lastRenderedPageBreak/>
               <w:t>7.</w:t>
             </w:r>
           </w:p>
@@ -3496,40 +3500,41 @@
         </w:tc>
         <w:tc>
           <w:tcPr>
-            <w:tcW w:w="1839" w:type="dxa"/>
-            <w:tcBorders>
-              <w:top w:val="single" w:sz="6" w:space="0" w:color="auto"/>
-              <w:left w:val="single" w:sz="6" w:space="0" w:color="auto"/>
-              <w:bottom w:val="single" w:sz="6" w:space="0" w:color="auto"/>
-              <w:right w:val="single" w:sz="6" w:space="0" w:color="auto"/>
-            </w:tcBorders>
-          </w:tcPr>
-          <w:p>
-            <w:pPr>
-              <w:shd w:val="clear" w:color="auto" w:fill="FFFFFF"/>
-              <w:autoSpaceDE w:val="0"/>
-              <w:autoSpaceDN w:val="0"/>
-              <w:adjustRightInd w:val="0"/>
-              <w:spacing w:after="0"/>
-              <w:rPr>
-                <w:rFonts w:ascii="Times New Roman" w:hAnsi="Times New Roman" w:cs="Times New Roman"/>
-                <w:sz w:val="26"/>
-                <w:szCs w:val="26"/>
-              </w:rPr>
-            </w:pPr>
-            <w:r>
-              <w:rPr>
-                <w:rFonts w:ascii="Times New Roman" w:hAnsi="Times New Roman" w:cs="Times New Roman"/>
-                <w:sz w:val="26"/>
-                <w:szCs w:val="26"/>
-              </w:rPr>
-              <w:t>логопед</w:t>
-            </w:r>
-          </w:p>
-        </w:tc>
-        <w:tc>
-          <w:tcPr>
-            <w:tcW w:w="2410" w:type="dxa"/>
+            <w:tcW w:w="1985" w:type="dxa"/>
+            <w:tcBorders>
+              <w:top w:val="single" w:sz="6" w:space="0" w:color="auto"/>
+              <w:left w:val="single" w:sz="6" w:space="0" w:color="auto"/>
+              <w:bottom w:val="single" w:sz="6" w:space="0" w:color="auto"/>
+              <w:right w:val="single" w:sz="6" w:space="0" w:color="auto"/>
+            </w:tcBorders>
+          </w:tcPr>
+          <w:p>
+            <w:pPr>
+              <w:shd w:val="clear" w:color="auto" w:fill="FFFFFF"/>
+              <w:autoSpaceDE w:val="0"/>
+              <w:autoSpaceDN w:val="0"/>
+              <w:adjustRightInd w:val="0"/>
+              <w:spacing w:after="0"/>
+              <w:rPr>
+                <w:rFonts w:ascii="Times New Roman" w:hAnsi="Times New Roman" w:cs="Times New Roman"/>
+                <w:sz w:val="26"/>
+                <w:szCs w:val="26"/>
+              </w:rPr>
+            </w:pPr>
+            <w:r>
+              <w:rPr>
+                <w:rFonts w:ascii="Times New Roman" w:eastAsia="Times New Roman" w:hAnsi="Times New Roman" w:cs="Times New Roman"/>
+                <w:color w:val="000000"/>
+                <w:sz w:val="26"/>
+                <w:szCs w:val="26"/>
+              </w:rPr>
+              <w:t>дефектолог</w:t>
+            </w:r>
+          </w:p>
+        </w:tc>
+        <w:tc>
+          <w:tcPr>
+            <w:tcW w:w="2977" w:type="dxa"/>
             <w:tcBorders>
               <w:top w:val="single" w:sz="6" w:space="0" w:color="auto"/>
               <w:left w:val="single" w:sz="6" w:space="0" w:color="auto"/>
@@ -3574,7 +3579,15 @@
                 <w:sz w:val="26"/>
                 <w:szCs w:val="26"/>
               </w:rPr>
-              <w:t>енина 200----</w:t>
+              <w:t>енина 200</w:t>
+            </w:r>
+            <w:r>
+              <w:rPr>
+                <w:rFonts w:ascii="Times New Roman" w:hAnsi="Times New Roman" w:cs="Times New Roman"/>
+                <w:sz w:val="26"/>
+                <w:szCs w:val="26"/>
+              </w:rPr>
+              <w:t>1г.</w:t>
             </w:r>
           </w:p>
         </w:tc>
@@ -3681,7 +3694,7 @@
         </w:tc>
         <w:tc>
           <w:tcPr>
-            <w:tcW w:w="2127" w:type="dxa"/>
+            <w:tcW w:w="1702" w:type="dxa"/>
             <w:tcBorders>
               <w:top w:val="single" w:sz="6" w:space="0" w:color="auto"/>
               <w:left w:val="single" w:sz="6" w:space="0" w:color="auto"/>
@@ -3891,7 +3904,7 @@
         </w:tc>
         <w:tc>
           <w:tcPr>
-            <w:tcW w:w="1839" w:type="dxa"/>
+            <w:tcW w:w="1985" w:type="dxa"/>
             <w:tcBorders>
               <w:top w:val="single" w:sz="6" w:space="0" w:color="auto"/>
               <w:left w:val="single" w:sz="6" w:space="0" w:color="auto"/>
@@ -3939,23 +3952,24 @@
         </w:tc>
         <w:tc>
           <w:tcPr>
-            <w:tcW w:w="2410" w:type="dxa"/>
-            <w:tcBorders>
-              <w:top w:val="single" w:sz="6" w:space="0" w:color="auto"/>
-              <w:left w:val="single" w:sz="6" w:space="0" w:color="auto"/>
-              <w:bottom w:val="single" w:sz="6" w:space="0" w:color="auto"/>
-              <w:right w:val="single" w:sz="6" w:space="0" w:color="auto"/>
-            </w:tcBorders>
-          </w:tcPr>
-          <w:p>
-            <w:pPr>
-              <w:shd w:val="clear" w:color="auto" w:fill="FFFFFF"/>
-              <w:autoSpaceDE w:val="0"/>
-              <w:autoSpaceDN w:val="0"/>
-              <w:adjustRightInd w:val="0"/>
-              <w:spacing w:after="0"/>
-              <w:rPr>
-                <w:rFonts w:ascii="Times New Roman" w:hAnsi="Times New Roman" w:cs="Times New Roman"/>
+            <w:tcW w:w="2977" w:type="dxa"/>
+            <w:tcBorders>
+              <w:top w:val="single" w:sz="6" w:space="0" w:color="auto"/>
+              <w:left w:val="single" w:sz="6" w:space="0" w:color="auto"/>
+              <w:bottom w:val="single" w:sz="6" w:space="0" w:color="auto"/>
+              <w:right w:val="single" w:sz="6" w:space="0" w:color="auto"/>
+            </w:tcBorders>
+          </w:tcPr>
+          <w:p>
+            <w:pPr>
+              <w:shd w:val="clear" w:color="auto" w:fill="FFFFFF"/>
+              <w:autoSpaceDE w:val="0"/>
+              <w:autoSpaceDN w:val="0"/>
+              <w:adjustRightInd w:val="0"/>
+              <w:spacing w:after="0"/>
+              <w:rPr>
+                <w:rFonts w:ascii="Times New Roman" w:eastAsia="Times New Roman" w:hAnsi="Times New Roman" w:cs="Times New Roman"/>
+                <w:color w:val="000000"/>
                 <w:sz w:val="26"/>
                 <w:szCs w:val="26"/>
               </w:rPr>
@@ -3987,7 +4001,30 @@
                 <w:sz w:val="26"/>
                 <w:szCs w:val="26"/>
               </w:rPr>
-              <w:t xml:space="preserve">олохова, г. Москва, 2011г. </w:t>
+              <w:t xml:space="preserve">олохова, </w:t>
+            </w:r>
+          </w:p>
+          <w:p>
+            <w:pPr>
+              <w:shd w:val="clear" w:color="auto" w:fill="FFFFFF"/>
+              <w:autoSpaceDE w:val="0"/>
+              <w:autoSpaceDN w:val="0"/>
+              <w:adjustRightInd w:val="0"/>
+              <w:spacing w:after="0"/>
+              <w:rPr>
+                <w:rFonts w:ascii="Times New Roman" w:hAnsi="Times New Roman" w:cs="Times New Roman"/>
+                <w:sz w:val="26"/>
+                <w:szCs w:val="26"/>
+              </w:rPr>
+            </w:pPr>
+            <w:r>
+              <w:rPr>
+                <w:rFonts w:ascii="Times New Roman" w:eastAsia="Times New Roman" w:hAnsi="Times New Roman" w:cs="Times New Roman"/>
+                <w:color w:val="000000"/>
+                <w:sz w:val="26"/>
+                <w:szCs w:val="26"/>
+              </w:rPr>
+              <w:t xml:space="preserve">г. Москва, 2011г. </w:t>
             </w:r>
           </w:p>
         </w:tc>
@@ -4101,7 +4138,7 @@
         </w:tc>
         <w:tc>
           <w:tcPr>
-            <w:tcW w:w="2127" w:type="dxa"/>
+            <w:tcW w:w="1702" w:type="dxa"/>
             <w:tcBorders>
               <w:top w:val="single" w:sz="6" w:space="0" w:color="auto"/>
               <w:left w:val="single" w:sz="6" w:space="0" w:color="auto"/>
@@ -4174,6 +4211,7 @@
                 <w:sz w:val="28"/>
                 <w:szCs w:val="28"/>
               </w:rPr>
+              <w:lastRenderedPageBreak/>
               <w:t>9.</w:t>
             </w:r>
           </w:p>
@@ -4360,71 +4398,124 @@
         </w:tc>
         <w:tc>
           <w:tcPr>
-            <w:tcW w:w="1839" w:type="dxa"/>
-            <w:tcBorders>
-              <w:top w:val="single" w:sz="6" w:space="0" w:color="auto"/>
-              <w:left w:val="single" w:sz="6" w:space="0" w:color="auto"/>
-              <w:bottom w:val="single" w:sz="6" w:space="0" w:color="auto"/>
-              <w:right w:val="single" w:sz="6" w:space="0" w:color="auto"/>
-            </w:tcBorders>
-          </w:tcPr>
-          <w:p>
-            <w:pPr>
-              <w:shd w:val="clear" w:color="auto" w:fill="FFFFFF"/>
-              <w:autoSpaceDE w:val="0"/>
-              <w:autoSpaceDN w:val="0"/>
-              <w:adjustRightInd w:val="0"/>
-              <w:spacing w:after="0"/>
-              <w:rPr>
-                <w:rFonts w:ascii="Times New Roman" w:eastAsia="Times New Roman" w:hAnsi="Times New Roman" w:cs="Times New Roman"/>
-                <w:color w:val="000000"/>
-                <w:sz w:val="26"/>
-                <w:szCs w:val="26"/>
-              </w:rPr>
-            </w:pPr>
-            <w:r>
-              <w:rPr>
-                <w:rFonts w:ascii="Times New Roman" w:eastAsia="Times New Roman" w:hAnsi="Times New Roman" w:cs="Times New Roman"/>
-                <w:color w:val="000000"/>
-                <w:sz w:val="26"/>
-                <w:szCs w:val="26"/>
-              </w:rPr>
-              <w:t>логопед</w:t>
-            </w:r>
-          </w:p>
-        </w:tc>
-        <w:tc>
-          <w:tcPr>
-            <w:tcW w:w="2410" w:type="dxa"/>
-            <w:tcBorders>
-              <w:top w:val="single" w:sz="6" w:space="0" w:color="auto"/>
-              <w:left w:val="single" w:sz="6" w:space="0" w:color="auto"/>
-              <w:bottom w:val="single" w:sz="6" w:space="0" w:color="auto"/>
-              <w:right w:val="single" w:sz="6" w:space="0" w:color="auto"/>
-            </w:tcBorders>
-          </w:tcPr>
-          <w:p>
-            <w:pPr>
-              <w:shd w:val="clear" w:color="auto" w:fill="FFFFFF"/>
-              <w:autoSpaceDE w:val="0"/>
-              <w:autoSpaceDN w:val="0"/>
-              <w:adjustRightInd w:val="0"/>
-              <w:spacing w:after="0"/>
-              <w:rPr>
-                <w:rFonts w:ascii="Times New Roman" w:eastAsia="Times New Roman" w:hAnsi="Times New Roman" w:cs="Times New Roman"/>
-                <w:color w:val="000000"/>
-                <w:sz w:val="26"/>
-                <w:szCs w:val="26"/>
-              </w:rPr>
-            </w:pPr>
-            <w:r>
-              <w:rPr>
-                <w:rFonts w:ascii="Times New Roman" w:eastAsia="Times New Roman" w:hAnsi="Times New Roman" w:cs="Times New Roman"/>
-                <w:color w:val="000000"/>
-                <w:sz w:val="26"/>
-                <w:szCs w:val="26"/>
-              </w:rPr>
-              <w:t>Высшее, МГЗПИ. Г.Москва, 1967г</w:t>
+            <w:tcW w:w="1985" w:type="dxa"/>
+            <w:tcBorders>
+              <w:top w:val="single" w:sz="6" w:space="0" w:color="auto"/>
+              <w:left w:val="single" w:sz="6" w:space="0" w:color="auto"/>
+              <w:bottom w:val="single" w:sz="6" w:space="0" w:color="auto"/>
+              <w:right w:val="single" w:sz="6" w:space="0" w:color="auto"/>
+            </w:tcBorders>
+          </w:tcPr>
+          <w:p>
+            <w:pPr>
+              <w:shd w:val="clear" w:color="auto" w:fill="FFFFFF"/>
+              <w:autoSpaceDE w:val="0"/>
+              <w:autoSpaceDN w:val="0"/>
+              <w:adjustRightInd w:val="0"/>
+              <w:spacing w:after="0"/>
+              <w:rPr>
+                <w:rFonts w:ascii="Times New Roman" w:eastAsia="Times New Roman" w:hAnsi="Times New Roman" w:cs="Times New Roman"/>
+                <w:color w:val="000000"/>
+                <w:sz w:val="26"/>
+                <w:szCs w:val="26"/>
+              </w:rPr>
+            </w:pPr>
+            <w:r>
+              <w:rPr>
+                <w:rFonts w:ascii="Times New Roman" w:eastAsia="Times New Roman" w:hAnsi="Times New Roman" w:cs="Times New Roman"/>
+                <w:color w:val="000000"/>
+                <w:sz w:val="26"/>
+                <w:szCs w:val="26"/>
+              </w:rPr>
+              <w:t>дефектолог</w:t>
+            </w:r>
+          </w:p>
+        </w:tc>
+        <w:tc>
+          <w:tcPr>
+            <w:tcW w:w="2977" w:type="dxa"/>
+            <w:tcBorders>
+              <w:top w:val="single" w:sz="6" w:space="0" w:color="auto"/>
+              <w:left w:val="single" w:sz="6" w:space="0" w:color="auto"/>
+              <w:bottom w:val="single" w:sz="6" w:space="0" w:color="auto"/>
+              <w:right w:val="single" w:sz="6" w:space="0" w:color="auto"/>
+            </w:tcBorders>
+          </w:tcPr>
+          <w:p>
+            <w:pPr>
+              <w:shd w:val="clear" w:color="auto" w:fill="FFFFFF"/>
+              <w:autoSpaceDE w:val="0"/>
+              <w:autoSpaceDN w:val="0"/>
+              <w:adjustRightInd w:val="0"/>
+              <w:spacing w:after="0"/>
+              <w:rPr>
+                <w:rFonts w:ascii="Times New Roman" w:eastAsia="Times New Roman" w:hAnsi="Times New Roman" w:cs="Times New Roman"/>
+                <w:color w:val="000000"/>
+                <w:sz w:val="26"/>
+                <w:szCs w:val="26"/>
+              </w:rPr>
+            </w:pPr>
+            <w:r>
+              <w:rPr>
+                <w:rFonts w:ascii="Times New Roman" w:eastAsia="Times New Roman" w:hAnsi="Times New Roman" w:cs="Times New Roman"/>
+                <w:color w:val="000000"/>
+                <w:sz w:val="26"/>
+                <w:szCs w:val="26"/>
+              </w:rPr>
+              <w:t xml:space="preserve">Высшее, МГЗПИ. </w:t>
+            </w:r>
+          </w:p>
+          <w:p>
+            <w:pPr>
+              <w:shd w:val="clear" w:color="auto" w:fill="FFFFFF"/>
+              <w:autoSpaceDE w:val="0"/>
+              <w:autoSpaceDN w:val="0"/>
+              <w:adjustRightInd w:val="0"/>
+              <w:spacing w:after="0"/>
+              <w:rPr>
+                <w:rFonts w:ascii="Times New Roman" w:eastAsia="Times New Roman" w:hAnsi="Times New Roman" w:cs="Times New Roman"/>
+                <w:color w:val="000000"/>
+                <w:sz w:val="26"/>
+                <w:szCs w:val="26"/>
+              </w:rPr>
+            </w:pPr>
+            <w:r>
+              <w:rPr>
+                <w:rFonts w:ascii="Times New Roman" w:eastAsia="Times New Roman" w:hAnsi="Times New Roman" w:cs="Times New Roman"/>
+                <w:color w:val="000000"/>
+                <w:sz w:val="26"/>
+                <w:szCs w:val="26"/>
+              </w:rPr>
+              <w:t>г.</w:t>
+            </w:r>
+            <w:proofErr w:type="gramStart"/>
+            <w:r>
+              <w:rPr>
+                <w:rFonts w:ascii="Times New Roman" w:eastAsia="Times New Roman" w:hAnsi="Times New Roman" w:cs="Times New Roman"/>
+                <w:color w:val="000000"/>
+                <w:sz w:val="26"/>
+                <w:szCs w:val="26"/>
+              </w:rPr>
+              <w:t xml:space="preserve"> </w:t>
+            </w:r>
+            <w:r>
+              <w:rPr>
+                <w:rFonts w:ascii="Times New Roman" w:eastAsia="Times New Roman" w:hAnsi="Times New Roman" w:cs="Times New Roman"/>
+                <w:color w:val="000000"/>
+                <w:sz w:val="26"/>
+                <w:szCs w:val="26"/>
+              </w:rPr>
+              <w:t>.</w:t>
+            </w:r>
+            <w:proofErr w:type="gramEnd"/>
+            <w:r>
+              <w:rPr>
+                <w:rFonts w:ascii="Times New Roman" w:eastAsia="Times New Roman" w:hAnsi="Times New Roman" w:cs="Times New Roman"/>
+                <w:color w:val="000000"/>
+                <w:sz w:val="26"/>
+                <w:szCs w:val="26"/>
+              </w:rPr>
+              <w:t>Москва, 1967г</w:t>
             </w:r>
           </w:p>
         </w:tc>
@@ -4533,7 +4624,7 @@
         </w:tc>
         <w:tc>
           <w:tcPr>
-            <w:tcW w:w="2127" w:type="dxa"/>
+            <w:tcW w:w="1702" w:type="dxa"/>
             <w:tcBorders>
               <w:top w:val="single" w:sz="6" w:space="0" w:color="auto"/>
               <w:left w:val="single" w:sz="6" w:space="0" w:color="auto"/>
@@ -4778,7 +4869,7 @@
         </w:tc>
         <w:tc>
           <w:tcPr>
-            <w:tcW w:w="1839" w:type="dxa"/>
+            <w:tcW w:w="1985" w:type="dxa"/>
             <w:tcBorders>
               <w:top w:val="single" w:sz="6" w:space="0" w:color="auto"/>
               <w:left w:val="single" w:sz="6" w:space="0" w:color="auto"/>
@@ -4813,36 +4904,65 @@
         </w:tc>
         <w:tc>
           <w:tcPr>
-            <w:tcW w:w="2410" w:type="dxa"/>
-            <w:tcBorders>
-              <w:top w:val="single" w:sz="6" w:space="0" w:color="auto"/>
-              <w:left w:val="single" w:sz="6" w:space="0" w:color="auto"/>
-              <w:bottom w:val="single" w:sz="6" w:space="0" w:color="auto"/>
-              <w:right w:val="single" w:sz="6" w:space="0" w:color="auto"/>
-            </w:tcBorders>
-          </w:tcPr>
-          <w:p>
-            <w:pPr>
-              <w:shd w:val="clear" w:color="auto" w:fill="FFFFFF"/>
-              <w:autoSpaceDE w:val="0"/>
-              <w:autoSpaceDN w:val="0"/>
-              <w:adjustRightInd w:val="0"/>
-              <w:spacing w:after="0"/>
-              <w:rPr>
-                <w:rFonts w:ascii="Times New Roman" w:eastAsia="Times New Roman" w:hAnsi="Times New Roman" w:cs="Times New Roman"/>
-                <w:color w:val="000000"/>
-                <w:sz w:val="26"/>
-                <w:szCs w:val="26"/>
-              </w:rPr>
-            </w:pPr>
-            <w:r>
-              <w:rPr>
-                <w:rFonts w:ascii="Times New Roman" w:eastAsia="Times New Roman" w:hAnsi="Times New Roman" w:cs="Times New Roman"/>
-                <w:color w:val="000000"/>
-                <w:sz w:val="26"/>
-                <w:szCs w:val="26"/>
-              </w:rPr>
-              <w:t>Высшее, МГЗПИ. Г.Москва, 1980г</w:t>
+            <w:tcW w:w="2977" w:type="dxa"/>
+            <w:tcBorders>
+              <w:top w:val="single" w:sz="6" w:space="0" w:color="auto"/>
+              <w:left w:val="single" w:sz="6" w:space="0" w:color="auto"/>
+              <w:bottom w:val="single" w:sz="6" w:space="0" w:color="auto"/>
+              <w:right w:val="single" w:sz="6" w:space="0" w:color="auto"/>
+            </w:tcBorders>
+          </w:tcPr>
+          <w:p>
+            <w:pPr>
+              <w:shd w:val="clear" w:color="auto" w:fill="FFFFFF"/>
+              <w:autoSpaceDE w:val="0"/>
+              <w:autoSpaceDN w:val="0"/>
+              <w:adjustRightInd w:val="0"/>
+              <w:spacing w:after="0"/>
+              <w:rPr>
+                <w:rFonts w:ascii="Times New Roman" w:eastAsia="Times New Roman" w:hAnsi="Times New Roman" w:cs="Times New Roman"/>
+                <w:color w:val="000000"/>
+                <w:sz w:val="26"/>
+                <w:szCs w:val="26"/>
+              </w:rPr>
+            </w:pPr>
+            <w:r>
+              <w:rPr>
+                <w:rFonts w:ascii="Times New Roman" w:eastAsia="Times New Roman" w:hAnsi="Times New Roman" w:cs="Times New Roman"/>
+                <w:color w:val="000000"/>
+                <w:sz w:val="26"/>
+                <w:szCs w:val="26"/>
+              </w:rPr>
+              <w:t xml:space="preserve">Высшее, МГЗПИ. </w:t>
+            </w:r>
+            <w:r>
+              <w:rPr>
+                <w:rFonts w:ascii="Times New Roman" w:eastAsia="Times New Roman" w:hAnsi="Times New Roman" w:cs="Times New Roman"/>
+                <w:color w:val="000000"/>
+                <w:sz w:val="26"/>
+                <w:szCs w:val="26"/>
+              </w:rPr>
+              <w:t>г</w:t>
+            </w:r>
+            <w:proofErr w:type="gramStart"/>
+            <w:r>
+              <w:rPr>
+                <w:rFonts w:ascii="Times New Roman" w:eastAsia="Times New Roman" w:hAnsi="Times New Roman" w:cs="Times New Roman"/>
+                <w:color w:val="000000"/>
+                <w:sz w:val="26"/>
+                <w:szCs w:val="26"/>
+              </w:rPr>
+              <w:t>.М</w:t>
+            </w:r>
+            <w:proofErr w:type="gramEnd"/>
+            <w:r>
+              <w:rPr>
+                <w:rFonts w:ascii="Times New Roman" w:eastAsia="Times New Roman" w:hAnsi="Times New Roman" w:cs="Times New Roman"/>
+                <w:color w:val="000000"/>
+                <w:sz w:val="26"/>
+                <w:szCs w:val="26"/>
+              </w:rPr>
+              <w:t>осква, 1980г</w:t>
             </w:r>
           </w:p>
         </w:tc>
@@ -4951,7 +5071,7 @@
         </w:tc>
         <w:tc>
           <w:tcPr>
-            <w:tcW w:w="2127" w:type="dxa"/>
+            <w:tcW w:w="1702" w:type="dxa"/>
             <w:tcBorders>
               <w:top w:val="single" w:sz="6" w:space="0" w:color="auto"/>
               <w:left w:val="single" w:sz="6" w:space="0" w:color="auto"/>
@@ -4975,11 +5095,2642 @@
           </w:p>
         </w:tc>
       </w:tr>
+      <w:tr>
+        <w:trPr>
+          <w:trHeight w:val="1133"/>
+        </w:trPr>
+        <w:tc>
+          <w:tcPr>
+            <w:tcW w:w="480" w:type="dxa"/>
+            <w:tcBorders>
+              <w:top w:val="single" w:sz="6" w:space="0" w:color="auto"/>
+              <w:left w:val="single" w:sz="6" w:space="0" w:color="auto"/>
+              <w:bottom w:val="single" w:sz="6" w:space="0" w:color="auto"/>
+              <w:right w:val="single" w:sz="6" w:space="0" w:color="auto"/>
+            </w:tcBorders>
+          </w:tcPr>
+          <w:p>
+            <w:pPr>
+              <w:shd w:val="clear" w:color="auto" w:fill="FFFFFF"/>
+              <w:autoSpaceDE w:val="0"/>
+              <w:autoSpaceDN w:val="0"/>
+              <w:adjustRightInd w:val="0"/>
+              <w:spacing w:after="0"/>
+              <w:rPr>
+                <w:rFonts w:ascii="Times New Roman" w:hAnsi="Times New Roman" w:cs="Times New Roman"/>
+                <w:color w:val="000000"/>
+                <w:sz w:val="28"/>
+                <w:szCs w:val="28"/>
+              </w:rPr>
+            </w:pPr>
+            <w:r>
+              <w:rPr>
+                <w:rFonts w:ascii="Times New Roman" w:hAnsi="Times New Roman" w:cs="Times New Roman"/>
+                <w:color w:val="000000"/>
+                <w:sz w:val="28"/>
+                <w:szCs w:val="28"/>
+              </w:rPr>
+              <w:t>11.</w:t>
+            </w:r>
+          </w:p>
+        </w:tc>
+        <w:tc>
+          <w:tcPr>
+            <w:tcW w:w="1843" w:type="dxa"/>
+            <w:tcBorders>
+              <w:top w:val="single" w:sz="6" w:space="0" w:color="auto"/>
+              <w:left w:val="single" w:sz="6" w:space="0" w:color="auto"/>
+              <w:bottom w:val="single" w:sz="6" w:space="0" w:color="auto"/>
+              <w:right w:val="single" w:sz="6" w:space="0" w:color="auto"/>
+            </w:tcBorders>
+          </w:tcPr>
+          <w:p>
+            <w:pPr>
+              <w:shd w:val="clear" w:color="auto" w:fill="FFFFFF"/>
+              <w:autoSpaceDE w:val="0"/>
+              <w:autoSpaceDN w:val="0"/>
+              <w:adjustRightInd w:val="0"/>
+              <w:spacing w:after="0"/>
+              <w:rPr>
+                <w:rFonts w:ascii="Times New Roman" w:eastAsia="Times New Roman" w:hAnsi="Times New Roman" w:cs="Times New Roman"/>
+                <w:color w:val="000000"/>
+                <w:sz w:val="26"/>
+                <w:szCs w:val="26"/>
+              </w:rPr>
+            </w:pPr>
+            <w:proofErr w:type="spellStart"/>
+            <w:r>
+              <w:rPr>
+                <w:rFonts w:ascii="Times New Roman" w:eastAsia="Times New Roman" w:hAnsi="Times New Roman" w:cs="Times New Roman"/>
+                <w:color w:val="000000"/>
+                <w:sz w:val="26"/>
+                <w:szCs w:val="26"/>
+              </w:rPr>
+              <w:t>Лятифова</w:t>
+            </w:r>
+            <w:proofErr w:type="spellEnd"/>
+            <w:r>
+              <w:rPr>
+                <w:rFonts w:ascii="Times New Roman" w:eastAsia="Times New Roman" w:hAnsi="Times New Roman" w:cs="Times New Roman"/>
+                <w:color w:val="000000"/>
+                <w:sz w:val="26"/>
+                <w:szCs w:val="26"/>
+              </w:rPr>
+              <w:t xml:space="preserve"> </w:t>
+            </w:r>
+          </w:p>
+          <w:p>
+            <w:pPr>
+              <w:shd w:val="clear" w:color="auto" w:fill="FFFFFF"/>
+              <w:autoSpaceDE w:val="0"/>
+              <w:autoSpaceDN w:val="0"/>
+              <w:adjustRightInd w:val="0"/>
+              <w:spacing w:after="0"/>
+              <w:rPr>
+                <w:rFonts w:ascii="Times New Roman" w:eastAsia="Times New Roman" w:hAnsi="Times New Roman" w:cs="Times New Roman"/>
+                <w:color w:val="000000"/>
+                <w:sz w:val="26"/>
+                <w:szCs w:val="26"/>
+              </w:rPr>
+            </w:pPr>
+            <w:r>
+              <w:rPr>
+                <w:rFonts w:ascii="Times New Roman" w:eastAsia="Times New Roman" w:hAnsi="Times New Roman" w:cs="Times New Roman"/>
+                <w:color w:val="000000"/>
+                <w:sz w:val="26"/>
+                <w:szCs w:val="26"/>
+              </w:rPr>
+              <w:t>Вера Михайловна</w:t>
+            </w:r>
+          </w:p>
+        </w:tc>
+        <w:tc>
+          <w:tcPr>
+            <w:tcW w:w="1296" w:type="dxa"/>
+            <w:tcBorders>
+              <w:top w:val="single" w:sz="6" w:space="0" w:color="auto"/>
+              <w:left w:val="single" w:sz="6" w:space="0" w:color="auto"/>
+              <w:bottom w:val="single" w:sz="6" w:space="0" w:color="auto"/>
+              <w:right w:val="single" w:sz="6" w:space="0" w:color="auto"/>
+            </w:tcBorders>
+          </w:tcPr>
+          <w:p>
+            <w:pPr>
+              <w:shd w:val="clear" w:color="auto" w:fill="FFFFFF"/>
+              <w:autoSpaceDE w:val="0"/>
+              <w:autoSpaceDN w:val="0"/>
+              <w:adjustRightInd w:val="0"/>
+              <w:spacing w:after="0"/>
+              <w:jc w:val="center"/>
+              <w:rPr>
+                <w:rFonts w:ascii="Times New Roman" w:hAnsi="Times New Roman" w:cs="Times New Roman"/>
+                <w:color w:val="000000"/>
+                <w:sz w:val="26"/>
+                <w:szCs w:val="26"/>
+              </w:rPr>
+            </w:pPr>
+            <w:r>
+              <w:rPr>
+                <w:rFonts w:ascii="Times New Roman" w:hAnsi="Times New Roman" w:cs="Times New Roman"/>
+                <w:color w:val="000000"/>
+                <w:sz w:val="26"/>
+                <w:szCs w:val="26"/>
+              </w:rPr>
+              <w:t>06.01.1963</w:t>
+            </w:r>
+          </w:p>
+        </w:tc>
+        <w:tc>
+          <w:tcPr>
+            <w:tcW w:w="2759" w:type="dxa"/>
+            <w:tcBorders>
+              <w:top w:val="single" w:sz="6" w:space="0" w:color="auto"/>
+              <w:left w:val="single" w:sz="6" w:space="0" w:color="auto"/>
+              <w:bottom w:val="single" w:sz="6" w:space="0" w:color="auto"/>
+              <w:right w:val="single" w:sz="6" w:space="0" w:color="auto"/>
+            </w:tcBorders>
+          </w:tcPr>
+          <w:p>
+            <w:pPr>
+              <w:shd w:val="clear" w:color="auto" w:fill="FFFFFF"/>
+              <w:autoSpaceDE w:val="0"/>
+              <w:autoSpaceDN w:val="0"/>
+              <w:adjustRightInd w:val="0"/>
+              <w:spacing w:after="0"/>
+              <w:rPr>
+                <w:rFonts w:ascii="Times New Roman" w:eastAsia="Times New Roman" w:hAnsi="Times New Roman" w:cs="Times New Roman"/>
+                <w:color w:val="000000"/>
+                <w:sz w:val="26"/>
+                <w:szCs w:val="26"/>
+              </w:rPr>
+            </w:pPr>
+            <w:r>
+              <w:rPr>
+                <w:rFonts w:ascii="Times New Roman" w:eastAsia="Times New Roman" w:hAnsi="Times New Roman" w:cs="Times New Roman"/>
+                <w:color w:val="000000"/>
+                <w:sz w:val="26"/>
+                <w:szCs w:val="26"/>
+              </w:rPr>
+              <w:t>Учитель начальных классов.</w:t>
+            </w:r>
+          </w:p>
+        </w:tc>
+        <w:tc>
+          <w:tcPr>
+            <w:tcW w:w="1985" w:type="dxa"/>
+            <w:tcBorders>
+              <w:top w:val="single" w:sz="6" w:space="0" w:color="auto"/>
+              <w:left w:val="single" w:sz="6" w:space="0" w:color="auto"/>
+              <w:bottom w:val="single" w:sz="6" w:space="0" w:color="auto"/>
+              <w:right w:val="single" w:sz="6" w:space="0" w:color="auto"/>
+            </w:tcBorders>
+          </w:tcPr>
+          <w:p>
+            <w:pPr>
+              <w:shd w:val="clear" w:color="auto" w:fill="FFFFFF"/>
+              <w:autoSpaceDE w:val="0"/>
+              <w:autoSpaceDN w:val="0"/>
+              <w:adjustRightInd w:val="0"/>
+              <w:spacing w:after="0"/>
+              <w:rPr>
+                <w:rFonts w:ascii="Times New Roman" w:eastAsia="Times New Roman" w:hAnsi="Times New Roman" w:cs="Times New Roman"/>
+                <w:color w:val="000000"/>
+                <w:sz w:val="26"/>
+                <w:szCs w:val="26"/>
+              </w:rPr>
+            </w:pPr>
+            <w:r>
+              <w:rPr>
+                <w:rFonts w:ascii="Times New Roman" w:eastAsia="Times New Roman" w:hAnsi="Times New Roman" w:cs="Times New Roman"/>
+                <w:color w:val="000000"/>
+                <w:sz w:val="26"/>
+                <w:szCs w:val="26"/>
+              </w:rPr>
+              <w:t>Педагог доп</w:t>
+            </w:r>
+            <w:r>
+              <w:rPr>
+                <w:rFonts w:ascii="Times New Roman" w:eastAsia="Times New Roman" w:hAnsi="Times New Roman" w:cs="Times New Roman"/>
+                <w:color w:val="000000"/>
+                <w:sz w:val="26"/>
+                <w:szCs w:val="26"/>
+              </w:rPr>
+              <w:t>.</w:t>
+            </w:r>
+            <w:r>
+              <w:rPr>
+                <w:rFonts w:ascii="Times New Roman" w:eastAsia="Times New Roman" w:hAnsi="Times New Roman" w:cs="Times New Roman"/>
+                <w:color w:val="000000"/>
+                <w:sz w:val="26"/>
+                <w:szCs w:val="26"/>
+              </w:rPr>
+              <w:t xml:space="preserve"> образования</w:t>
+            </w:r>
+          </w:p>
+        </w:tc>
+        <w:tc>
+          <w:tcPr>
+            <w:tcW w:w="2977" w:type="dxa"/>
+            <w:tcBorders>
+              <w:top w:val="single" w:sz="6" w:space="0" w:color="auto"/>
+              <w:left w:val="single" w:sz="6" w:space="0" w:color="auto"/>
+              <w:bottom w:val="single" w:sz="6" w:space="0" w:color="auto"/>
+              <w:right w:val="single" w:sz="6" w:space="0" w:color="auto"/>
+            </w:tcBorders>
+          </w:tcPr>
+          <w:p>
+            <w:pPr>
+              <w:shd w:val="clear" w:color="auto" w:fill="FFFFFF"/>
+              <w:autoSpaceDE w:val="0"/>
+              <w:autoSpaceDN w:val="0"/>
+              <w:adjustRightInd w:val="0"/>
+              <w:spacing w:after="0"/>
+              <w:rPr>
+                <w:rFonts w:ascii="Times New Roman" w:eastAsia="Times New Roman" w:hAnsi="Times New Roman" w:cs="Times New Roman"/>
+                <w:color w:val="000000"/>
+                <w:sz w:val="26"/>
+                <w:szCs w:val="26"/>
+              </w:rPr>
+            </w:pPr>
+            <w:r>
+              <w:rPr>
+                <w:rFonts w:ascii="Times New Roman" w:hAnsi="Times New Roman" w:cs="Times New Roman"/>
+                <w:sz w:val="26"/>
+                <w:szCs w:val="26"/>
+              </w:rPr>
+              <w:t>Высшее, МГПИ  им</w:t>
+            </w:r>
+            <w:proofErr w:type="gramStart"/>
+            <w:r>
+              <w:rPr>
+                <w:rFonts w:ascii="Times New Roman" w:hAnsi="Times New Roman" w:cs="Times New Roman"/>
+                <w:sz w:val="26"/>
+                <w:szCs w:val="26"/>
+              </w:rPr>
+              <w:t>.Л</w:t>
+            </w:r>
+            <w:proofErr w:type="gramEnd"/>
+            <w:r>
+              <w:rPr>
+                <w:rFonts w:ascii="Times New Roman" w:hAnsi="Times New Roman" w:cs="Times New Roman"/>
+                <w:sz w:val="26"/>
+                <w:szCs w:val="26"/>
+              </w:rPr>
+              <w:t>енина</w:t>
+            </w:r>
+            <w:r>
+              <w:rPr>
+                <w:rFonts w:ascii="Times New Roman" w:hAnsi="Times New Roman" w:cs="Times New Roman"/>
+                <w:sz w:val="26"/>
+                <w:szCs w:val="26"/>
+              </w:rPr>
+              <w:t xml:space="preserve"> г.Москва 1982г</w:t>
+            </w:r>
+          </w:p>
+        </w:tc>
+        <w:tc>
+          <w:tcPr>
+            <w:tcW w:w="992" w:type="dxa"/>
+            <w:tcBorders>
+              <w:top w:val="single" w:sz="6" w:space="0" w:color="auto"/>
+              <w:left w:val="single" w:sz="6" w:space="0" w:color="auto"/>
+              <w:bottom w:val="single" w:sz="6" w:space="0" w:color="auto"/>
+              <w:right w:val="single" w:sz="6" w:space="0" w:color="auto"/>
+            </w:tcBorders>
+          </w:tcPr>
+          <w:p>
+            <w:pPr>
+              <w:shd w:val="clear" w:color="auto" w:fill="FFFFFF"/>
+              <w:autoSpaceDE w:val="0"/>
+              <w:autoSpaceDN w:val="0"/>
+              <w:adjustRightInd w:val="0"/>
+              <w:spacing w:after="0"/>
+              <w:jc w:val="center"/>
+              <w:rPr>
+                <w:rFonts w:ascii="Times New Roman" w:hAnsi="Times New Roman" w:cs="Times New Roman"/>
+                <w:color w:val="000000"/>
+                <w:sz w:val="26"/>
+                <w:szCs w:val="26"/>
+              </w:rPr>
+            </w:pPr>
+            <w:r>
+              <w:rPr>
+                <w:rFonts w:ascii="Times New Roman" w:hAnsi="Times New Roman" w:cs="Times New Roman"/>
+                <w:color w:val="000000"/>
+                <w:sz w:val="26"/>
+                <w:szCs w:val="26"/>
+              </w:rPr>
+              <w:t>35</w:t>
+            </w:r>
+            <w:r>
+              <w:rPr>
+                <w:rFonts w:ascii="Times New Roman" w:hAnsi="Times New Roman" w:cs="Times New Roman"/>
+                <w:color w:val="000000"/>
+                <w:sz w:val="26"/>
+                <w:szCs w:val="26"/>
+              </w:rPr>
+              <w:t>/</w:t>
+            </w:r>
+            <w:r>
+              <w:rPr>
+                <w:rFonts w:ascii="Times New Roman" w:hAnsi="Times New Roman" w:cs="Times New Roman"/>
+                <w:color w:val="000000"/>
+                <w:sz w:val="26"/>
+                <w:szCs w:val="26"/>
+              </w:rPr>
+              <w:t>13</w:t>
+            </w:r>
+          </w:p>
+        </w:tc>
+        <w:tc>
+          <w:tcPr>
+            <w:tcW w:w="1701" w:type="dxa"/>
+            <w:tcBorders>
+              <w:top w:val="single" w:sz="6" w:space="0" w:color="auto"/>
+              <w:left w:val="single" w:sz="6" w:space="0" w:color="auto"/>
+              <w:bottom w:val="single" w:sz="6" w:space="0" w:color="auto"/>
+              <w:right w:val="single" w:sz="6" w:space="0" w:color="auto"/>
+            </w:tcBorders>
+          </w:tcPr>
+          <w:p>
+            <w:pPr>
+              <w:shd w:val="clear" w:color="auto" w:fill="FFFFFF"/>
+              <w:autoSpaceDE w:val="0"/>
+              <w:autoSpaceDN w:val="0"/>
+              <w:adjustRightInd w:val="0"/>
+              <w:spacing w:after="0"/>
+              <w:jc w:val="center"/>
+              <w:rPr>
+                <w:rFonts w:ascii="Times New Roman" w:hAnsi="Times New Roman" w:cs="Times New Roman"/>
+                <w:sz w:val="26"/>
+                <w:szCs w:val="26"/>
+              </w:rPr>
+            </w:pPr>
+            <w:r>
+              <w:rPr>
+                <w:rFonts w:ascii="Times New Roman" w:eastAsia="Times New Roman" w:hAnsi="Times New Roman" w:cs="Times New Roman"/>
+                <w:color w:val="000000"/>
+                <w:sz w:val="26"/>
+                <w:szCs w:val="26"/>
+              </w:rPr>
+              <w:t xml:space="preserve">Высшая </w:t>
+            </w:r>
+            <w:proofErr w:type="spellStart"/>
+            <w:r>
+              <w:rPr>
+                <w:rFonts w:ascii="Times New Roman" w:eastAsia="Times New Roman" w:hAnsi="Times New Roman" w:cs="Times New Roman"/>
+                <w:color w:val="000000"/>
+                <w:sz w:val="26"/>
+                <w:szCs w:val="26"/>
+              </w:rPr>
+              <w:t>квалификац</w:t>
+            </w:r>
+            <w:proofErr w:type="spellEnd"/>
+            <w:r>
+              <w:rPr>
+                <w:rFonts w:ascii="Times New Roman" w:eastAsia="Times New Roman" w:hAnsi="Times New Roman" w:cs="Times New Roman"/>
+                <w:color w:val="000000"/>
+                <w:sz w:val="26"/>
+                <w:szCs w:val="26"/>
+              </w:rPr>
+              <w:t>. категория</w:t>
+            </w:r>
+          </w:p>
+        </w:tc>
+        <w:tc>
+          <w:tcPr>
+            <w:tcW w:w="1702" w:type="dxa"/>
+            <w:tcBorders>
+              <w:top w:val="single" w:sz="6" w:space="0" w:color="auto"/>
+              <w:left w:val="single" w:sz="6" w:space="0" w:color="auto"/>
+              <w:bottom w:val="single" w:sz="6" w:space="0" w:color="auto"/>
+              <w:right w:val="single" w:sz="6" w:space="0" w:color="auto"/>
+            </w:tcBorders>
+          </w:tcPr>
+          <w:p>
+            <w:pPr>
+              <w:shd w:val="clear" w:color="auto" w:fill="FFFFFF"/>
+              <w:autoSpaceDE w:val="0"/>
+              <w:autoSpaceDN w:val="0"/>
+              <w:adjustRightInd w:val="0"/>
+              <w:spacing w:after="0"/>
+              <w:rPr>
+                <w:rFonts w:ascii="Times New Roman" w:hAnsi="Times New Roman" w:cs="Times New Roman"/>
+                <w:sz w:val="28"/>
+                <w:szCs w:val="28"/>
+              </w:rPr>
+            </w:pPr>
+          </w:p>
+        </w:tc>
+      </w:tr>
+      <w:tr>
+        <w:trPr>
+          <w:trHeight w:val="1133"/>
+        </w:trPr>
+        <w:tc>
+          <w:tcPr>
+            <w:tcW w:w="480" w:type="dxa"/>
+            <w:tcBorders>
+              <w:top w:val="single" w:sz="6" w:space="0" w:color="auto"/>
+              <w:left w:val="single" w:sz="6" w:space="0" w:color="auto"/>
+              <w:bottom w:val="single" w:sz="6" w:space="0" w:color="auto"/>
+              <w:right w:val="single" w:sz="6" w:space="0" w:color="auto"/>
+            </w:tcBorders>
+          </w:tcPr>
+          <w:p>
+            <w:pPr>
+              <w:shd w:val="clear" w:color="auto" w:fill="FFFFFF"/>
+              <w:autoSpaceDE w:val="0"/>
+              <w:autoSpaceDN w:val="0"/>
+              <w:adjustRightInd w:val="0"/>
+              <w:spacing w:after="0"/>
+              <w:rPr>
+                <w:rFonts w:ascii="Times New Roman" w:hAnsi="Times New Roman" w:cs="Times New Roman"/>
+                <w:color w:val="000000"/>
+                <w:sz w:val="28"/>
+                <w:szCs w:val="28"/>
+              </w:rPr>
+            </w:pPr>
+            <w:r>
+              <w:rPr>
+                <w:rFonts w:ascii="Times New Roman" w:hAnsi="Times New Roman" w:cs="Times New Roman"/>
+                <w:color w:val="000000"/>
+                <w:sz w:val="28"/>
+                <w:szCs w:val="28"/>
+              </w:rPr>
+              <w:t>12.</w:t>
+            </w:r>
+          </w:p>
+        </w:tc>
+        <w:tc>
+          <w:tcPr>
+            <w:tcW w:w="1843" w:type="dxa"/>
+            <w:tcBorders>
+              <w:top w:val="single" w:sz="6" w:space="0" w:color="auto"/>
+              <w:left w:val="single" w:sz="6" w:space="0" w:color="auto"/>
+              <w:bottom w:val="single" w:sz="6" w:space="0" w:color="auto"/>
+              <w:right w:val="single" w:sz="6" w:space="0" w:color="auto"/>
+            </w:tcBorders>
+          </w:tcPr>
+          <w:p>
+            <w:pPr>
+              <w:shd w:val="clear" w:color="auto" w:fill="FFFFFF"/>
+              <w:autoSpaceDE w:val="0"/>
+              <w:autoSpaceDN w:val="0"/>
+              <w:adjustRightInd w:val="0"/>
+              <w:spacing w:after="0"/>
+              <w:rPr>
+                <w:rFonts w:ascii="Times New Roman" w:eastAsia="Times New Roman" w:hAnsi="Times New Roman" w:cs="Times New Roman"/>
+                <w:color w:val="000000"/>
+                <w:sz w:val="26"/>
+                <w:szCs w:val="26"/>
+              </w:rPr>
+            </w:pPr>
+            <w:r>
+              <w:rPr>
+                <w:rFonts w:ascii="Times New Roman" w:eastAsia="Times New Roman" w:hAnsi="Times New Roman" w:cs="Times New Roman"/>
+                <w:color w:val="000000"/>
+                <w:sz w:val="26"/>
+                <w:szCs w:val="26"/>
+              </w:rPr>
+              <w:t>Лапшина Татьяна Евгеньевна</w:t>
+            </w:r>
+          </w:p>
+        </w:tc>
+        <w:tc>
+          <w:tcPr>
+            <w:tcW w:w="1296" w:type="dxa"/>
+            <w:tcBorders>
+              <w:top w:val="single" w:sz="6" w:space="0" w:color="auto"/>
+              <w:left w:val="single" w:sz="6" w:space="0" w:color="auto"/>
+              <w:bottom w:val="single" w:sz="6" w:space="0" w:color="auto"/>
+              <w:right w:val="single" w:sz="6" w:space="0" w:color="auto"/>
+            </w:tcBorders>
+          </w:tcPr>
+          <w:p>
+            <w:pPr>
+              <w:shd w:val="clear" w:color="auto" w:fill="FFFFFF"/>
+              <w:autoSpaceDE w:val="0"/>
+              <w:autoSpaceDN w:val="0"/>
+              <w:adjustRightInd w:val="0"/>
+              <w:spacing w:after="0"/>
+              <w:jc w:val="center"/>
+              <w:rPr>
+                <w:rFonts w:ascii="Times New Roman" w:hAnsi="Times New Roman" w:cs="Times New Roman"/>
+                <w:color w:val="000000"/>
+                <w:sz w:val="26"/>
+                <w:szCs w:val="26"/>
+              </w:rPr>
+            </w:pPr>
+            <w:r>
+              <w:rPr>
+                <w:rFonts w:ascii="Times New Roman" w:hAnsi="Times New Roman" w:cs="Times New Roman"/>
+                <w:color w:val="000000"/>
+                <w:sz w:val="26"/>
+                <w:szCs w:val="26"/>
+              </w:rPr>
+              <w:t>18.04.1963</w:t>
+            </w:r>
+          </w:p>
+        </w:tc>
+        <w:tc>
+          <w:tcPr>
+            <w:tcW w:w="2759" w:type="dxa"/>
+            <w:tcBorders>
+              <w:top w:val="single" w:sz="6" w:space="0" w:color="auto"/>
+              <w:left w:val="single" w:sz="6" w:space="0" w:color="auto"/>
+              <w:bottom w:val="single" w:sz="6" w:space="0" w:color="auto"/>
+              <w:right w:val="single" w:sz="6" w:space="0" w:color="auto"/>
+            </w:tcBorders>
+          </w:tcPr>
+          <w:p>
+            <w:pPr>
+              <w:shd w:val="clear" w:color="auto" w:fill="FFFFFF"/>
+              <w:autoSpaceDE w:val="0"/>
+              <w:autoSpaceDN w:val="0"/>
+              <w:adjustRightInd w:val="0"/>
+              <w:spacing w:after="0"/>
+              <w:rPr>
+                <w:rFonts w:ascii="Times New Roman" w:eastAsia="Times New Roman" w:hAnsi="Times New Roman" w:cs="Times New Roman"/>
+                <w:color w:val="000000"/>
+                <w:sz w:val="26"/>
+                <w:szCs w:val="26"/>
+              </w:rPr>
+            </w:pPr>
+            <w:r>
+              <w:rPr>
+                <w:rFonts w:ascii="Times New Roman" w:eastAsia="Times New Roman" w:hAnsi="Times New Roman" w:cs="Times New Roman"/>
+                <w:color w:val="000000"/>
+                <w:sz w:val="26"/>
+                <w:szCs w:val="26"/>
+              </w:rPr>
+              <w:t>Музыкальный руководитель</w:t>
+            </w:r>
+          </w:p>
+        </w:tc>
+        <w:tc>
+          <w:tcPr>
+            <w:tcW w:w="1985" w:type="dxa"/>
+            <w:tcBorders>
+              <w:top w:val="single" w:sz="6" w:space="0" w:color="auto"/>
+              <w:left w:val="single" w:sz="6" w:space="0" w:color="auto"/>
+              <w:bottom w:val="single" w:sz="6" w:space="0" w:color="auto"/>
+              <w:right w:val="single" w:sz="6" w:space="0" w:color="auto"/>
+            </w:tcBorders>
+          </w:tcPr>
+          <w:p>
+            <w:pPr>
+              <w:shd w:val="clear" w:color="auto" w:fill="FFFFFF"/>
+              <w:autoSpaceDE w:val="0"/>
+              <w:autoSpaceDN w:val="0"/>
+              <w:adjustRightInd w:val="0"/>
+              <w:spacing w:after="0"/>
+              <w:rPr>
+                <w:rFonts w:ascii="Times New Roman" w:eastAsia="Times New Roman" w:hAnsi="Times New Roman" w:cs="Times New Roman"/>
+                <w:color w:val="000000"/>
+                <w:sz w:val="26"/>
+                <w:szCs w:val="26"/>
+              </w:rPr>
+            </w:pPr>
+            <w:r>
+              <w:rPr>
+                <w:rFonts w:ascii="Times New Roman" w:eastAsia="Times New Roman" w:hAnsi="Times New Roman" w:cs="Times New Roman"/>
+                <w:color w:val="000000"/>
+                <w:sz w:val="26"/>
+                <w:szCs w:val="26"/>
+              </w:rPr>
+              <w:t>Музыкальный руководитель</w:t>
+            </w:r>
+          </w:p>
+        </w:tc>
+        <w:tc>
+          <w:tcPr>
+            <w:tcW w:w="2977" w:type="dxa"/>
+            <w:tcBorders>
+              <w:top w:val="single" w:sz="6" w:space="0" w:color="auto"/>
+              <w:left w:val="single" w:sz="6" w:space="0" w:color="auto"/>
+              <w:bottom w:val="single" w:sz="6" w:space="0" w:color="auto"/>
+              <w:right w:val="single" w:sz="6" w:space="0" w:color="auto"/>
+            </w:tcBorders>
+          </w:tcPr>
+          <w:p>
+            <w:pPr>
+              <w:shd w:val="clear" w:color="auto" w:fill="FFFFFF"/>
+              <w:autoSpaceDE w:val="0"/>
+              <w:autoSpaceDN w:val="0"/>
+              <w:adjustRightInd w:val="0"/>
+              <w:spacing w:after="0"/>
+              <w:rPr>
+                <w:rFonts w:ascii="Times New Roman" w:eastAsia="Times New Roman" w:hAnsi="Times New Roman" w:cs="Times New Roman"/>
+                <w:color w:val="000000"/>
+                <w:sz w:val="26"/>
+                <w:szCs w:val="26"/>
+              </w:rPr>
+            </w:pPr>
+            <w:r>
+              <w:rPr>
+                <w:rFonts w:ascii="Times New Roman" w:eastAsia="Times New Roman" w:hAnsi="Times New Roman" w:cs="Times New Roman"/>
+                <w:color w:val="000000"/>
+                <w:sz w:val="26"/>
+                <w:szCs w:val="26"/>
+              </w:rPr>
+              <w:t>Сре</w:t>
+            </w:r>
+            <w:proofErr w:type="gramStart"/>
+            <w:r>
+              <w:rPr>
+                <w:rFonts w:ascii="Times New Roman" w:eastAsia="Times New Roman" w:hAnsi="Times New Roman" w:cs="Times New Roman"/>
+                <w:color w:val="000000"/>
+                <w:sz w:val="26"/>
+                <w:szCs w:val="26"/>
+              </w:rPr>
+              <w:t>д-</w:t>
+            </w:r>
+            <w:proofErr w:type="gramEnd"/>
+            <w:r>
+              <w:rPr>
+                <w:rFonts w:ascii="Times New Roman" w:eastAsia="Times New Roman" w:hAnsi="Times New Roman" w:cs="Times New Roman"/>
+                <w:color w:val="000000"/>
+                <w:sz w:val="26"/>
+                <w:szCs w:val="26"/>
+              </w:rPr>
+              <w:t xml:space="preserve"> специальное</w:t>
+            </w:r>
+          </w:p>
+        </w:tc>
+        <w:tc>
+          <w:tcPr>
+            <w:tcW w:w="992" w:type="dxa"/>
+            <w:tcBorders>
+              <w:top w:val="single" w:sz="6" w:space="0" w:color="auto"/>
+              <w:left w:val="single" w:sz="6" w:space="0" w:color="auto"/>
+              <w:bottom w:val="single" w:sz="6" w:space="0" w:color="auto"/>
+              <w:right w:val="single" w:sz="6" w:space="0" w:color="auto"/>
+            </w:tcBorders>
+          </w:tcPr>
+          <w:p>
+            <w:pPr>
+              <w:shd w:val="clear" w:color="auto" w:fill="FFFFFF"/>
+              <w:autoSpaceDE w:val="0"/>
+              <w:autoSpaceDN w:val="0"/>
+              <w:adjustRightInd w:val="0"/>
+              <w:spacing w:after="0"/>
+              <w:jc w:val="center"/>
+              <w:rPr>
+                <w:rFonts w:ascii="Times New Roman" w:hAnsi="Times New Roman" w:cs="Times New Roman"/>
+                <w:color w:val="000000"/>
+                <w:sz w:val="26"/>
+                <w:szCs w:val="26"/>
+                <w:lang w:val="en-US"/>
+              </w:rPr>
+            </w:pPr>
+            <w:r>
+              <w:rPr>
+                <w:rFonts w:ascii="Times New Roman" w:hAnsi="Times New Roman" w:cs="Times New Roman"/>
+                <w:color w:val="000000"/>
+                <w:sz w:val="26"/>
+                <w:szCs w:val="26"/>
+              </w:rPr>
+              <w:t>35</w:t>
+            </w:r>
+            <w:r>
+              <w:rPr>
+                <w:rFonts w:ascii="Times New Roman" w:hAnsi="Times New Roman" w:cs="Times New Roman"/>
+                <w:color w:val="000000"/>
+                <w:sz w:val="26"/>
+                <w:szCs w:val="26"/>
+                <w:lang w:val="en-US"/>
+              </w:rPr>
+              <w:t>/17</w:t>
+            </w:r>
+          </w:p>
+        </w:tc>
+        <w:tc>
+          <w:tcPr>
+            <w:tcW w:w="1701" w:type="dxa"/>
+            <w:tcBorders>
+              <w:top w:val="single" w:sz="6" w:space="0" w:color="auto"/>
+              <w:left w:val="single" w:sz="6" w:space="0" w:color="auto"/>
+              <w:bottom w:val="single" w:sz="6" w:space="0" w:color="auto"/>
+              <w:right w:val="single" w:sz="6" w:space="0" w:color="auto"/>
+            </w:tcBorders>
+          </w:tcPr>
+          <w:p>
+            <w:pPr>
+              <w:shd w:val="clear" w:color="auto" w:fill="FFFFFF"/>
+              <w:autoSpaceDE w:val="0"/>
+              <w:autoSpaceDN w:val="0"/>
+              <w:adjustRightInd w:val="0"/>
+              <w:spacing w:after="0"/>
+              <w:jc w:val="center"/>
+              <w:rPr>
+                <w:rFonts w:ascii="Times New Roman" w:hAnsi="Times New Roman" w:cs="Times New Roman"/>
+                <w:sz w:val="26"/>
+                <w:szCs w:val="26"/>
+              </w:rPr>
+            </w:pPr>
+            <w:r>
+              <w:rPr>
+                <w:rFonts w:ascii="Times New Roman" w:hAnsi="Times New Roman" w:cs="Times New Roman"/>
+                <w:sz w:val="26"/>
+                <w:szCs w:val="26"/>
+              </w:rPr>
+              <w:t xml:space="preserve">Первая </w:t>
+            </w:r>
+            <w:proofErr w:type="spellStart"/>
+            <w:r>
+              <w:rPr>
+                <w:rFonts w:ascii="Times New Roman" w:hAnsi="Times New Roman" w:cs="Times New Roman"/>
+                <w:sz w:val="26"/>
+                <w:szCs w:val="26"/>
+              </w:rPr>
+              <w:t>квалифик</w:t>
+            </w:r>
+            <w:proofErr w:type="spellEnd"/>
+            <w:r>
+              <w:rPr>
+                <w:rFonts w:ascii="Times New Roman" w:hAnsi="Times New Roman" w:cs="Times New Roman"/>
+                <w:sz w:val="26"/>
+                <w:szCs w:val="26"/>
+              </w:rPr>
+              <w:t>.</w:t>
+            </w:r>
+          </w:p>
+          <w:p>
+            <w:pPr>
+              <w:shd w:val="clear" w:color="auto" w:fill="FFFFFF"/>
+              <w:autoSpaceDE w:val="0"/>
+              <w:autoSpaceDN w:val="0"/>
+              <w:adjustRightInd w:val="0"/>
+              <w:spacing w:after="0"/>
+              <w:jc w:val="center"/>
+              <w:rPr>
+                <w:rFonts w:ascii="Times New Roman" w:hAnsi="Times New Roman" w:cs="Times New Roman"/>
+                <w:sz w:val="26"/>
+                <w:szCs w:val="26"/>
+              </w:rPr>
+            </w:pPr>
+            <w:r>
+              <w:rPr>
+                <w:rFonts w:ascii="Times New Roman" w:hAnsi="Times New Roman" w:cs="Times New Roman"/>
+                <w:sz w:val="26"/>
+                <w:szCs w:val="26"/>
+              </w:rPr>
+              <w:t>категория</w:t>
+            </w:r>
+          </w:p>
+        </w:tc>
+        <w:tc>
+          <w:tcPr>
+            <w:tcW w:w="1702" w:type="dxa"/>
+            <w:tcBorders>
+              <w:top w:val="single" w:sz="6" w:space="0" w:color="auto"/>
+              <w:left w:val="single" w:sz="6" w:space="0" w:color="auto"/>
+              <w:bottom w:val="single" w:sz="6" w:space="0" w:color="auto"/>
+              <w:right w:val="single" w:sz="6" w:space="0" w:color="auto"/>
+            </w:tcBorders>
+          </w:tcPr>
+          <w:p>
+            <w:pPr>
+              <w:shd w:val="clear" w:color="auto" w:fill="FFFFFF"/>
+              <w:autoSpaceDE w:val="0"/>
+              <w:autoSpaceDN w:val="0"/>
+              <w:adjustRightInd w:val="0"/>
+              <w:spacing w:after="0"/>
+              <w:rPr>
+                <w:rFonts w:ascii="Times New Roman" w:hAnsi="Times New Roman" w:cs="Times New Roman"/>
+                <w:sz w:val="28"/>
+                <w:szCs w:val="28"/>
+              </w:rPr>
+            </w:pPr>
+            <w:r>
+              <w:rPr>
+                <w:rFonts w:ascii="Times New Roman" w:eastAsia="Times New Roman" w:hAnsi="Times New Roman" w:cs="Times New Roman"/>
+                <w:color w:val="000000"/>
+                <w:sz w:val="28"/>
+                <w:szCs w:val="28"/>
+              </w:rPr>
+              <w:t>Медаль 850-летия Москвы</w:t>
+            </w:r>
+          </w:p>
+        </w:tc>
+      </w:tr>
+      <w:tr>
+        <w:trPr>
+          <w:trHeight w:val="1133"/>
+        </w:trPr>
+        <w:tc>
+          <w:tcPr>
+            <w:tcW w:w="480" w:type="dxa"/>
+            <w:tcBorders>
+              <w:top w:val="single" w:sz="6" w:space="0" w:color="auto"/>
+              <w:left w:val="single" w:sz="6" w:space="0" w:color="auto"/>
+              <w:bottom w:val="single" w:sz="6" w:space="0" w:color="auto"/>
+              <w:right w:val="single" w:sz="6" w:space="0" w:color="auto"/>
+            </w:tcBorders>
+          </w:tcPr>
+          <w:p>
+            <w:pPr>
+              <w:shd w:val="clear" w:color="auto" w:fill="FFFFFF"/>
+              <w:autoSpaceDE w:val="0"/>
+              <w:autoSpaceDN w:val="0"/>
+              <w:adjustRightInd w:val="0"/>
+              <w:spacing w:after="0"/>
+              <w:rPr>
+                <w:rFonts w:ascii="Times New Roman" w:hAnsi="Times New Roman" w:cs="Times New Roman"/>
+                <w:color w:val="000000"/>
+                <w:sz w:val="28"/>
+                <w:szCs w:val="28"/>
+                <w:lang w:val="en-US"/>
+              </w:rPr>
+            </w:pPr>
+            <w:r>
+              <w:rPr>
+                <w:rFonts w:ascii="Times New Roman" w:hAnsi="Times New Roman" w:cs="Times New Roman"/>
+                <w:color w:val="000000"/>
+                <w:sz w:val="28"/>
+                <w:szCs w:val="28"/>
+                <w:lang w:val="en-US"/>
+              </w:rPr>
+              <w:t>13.</w:t>
+            </w:r>
+          </w:p>
+        </w:tc>
+        <w:tc>
+          <w:tcPr>
+            <w:tcW w:w="1843" w:type="dxa"/>
+            <w:tcBorders>
+              <w:top w:val="single" w:sz="6" w:space="0" w:color="auto"/>
+              <w:left w:val="single" w:sz="6" w:space="0" w:color="auto"/>
+              <w:bottom w:val="single" w:sz="6" w:space="0" w:color="auto"/>
+              <w:right w:val="single" w:sz="6" w:space="0" w:color="auto"/>
+            </w:tcBorders>
+          </w:tcPr>
+          <w:p>
+            <w:pPr>
+              <w:shd w:val="clear" w:color="auto" w:fill="FFFFFF"/>
+              <w:autoSpaceDE w:val="0"/>
+              <w:autoSpaceDN w:val="0"/>
+              <w:adjustRightInd w:val="0"/>
+              <w:spacing w:after="0"/>
+              <w:rPr>
+                <w:rFonts w:ascii="Times New Roman" w:eastAsia="Times New Roman" w:hAnsi="Times New Roman" w:cs="Times New Roman"/>
+                <w:color w:val="000000"/>
+                <w:sz w:val="26"/>
+                <w:szCs w:val="26"/>
+              </w:rPr>
+            </w:pPr>
+            <w:proofErr w:type="spellStart"/>
+            <w:r>
+              <w:rPr>
+                <w:rFonts w:ascii="Times New Roman" w:eastAsia="Times New Roman" w:hAnsi="Times New Roman" w:cs="Times New Roman"/>
+                <w:color w:val="000000"/>
+                <w:sz w:val="26"/>
+                <w:szCs w:val="26"/>
+              </w:rPr>
+              <w:t>Мо</w:t>
+            </w:r>
+            <w:r>
+              <w:rPr>
+                <w:rFonts w:ascii="Times New Roman" w:eastAsia="Times New Roman" w:hAnsi="Times New Roman" w:cs="Times New Roman"/>
+                <w:color w:val="000000"/>
+                <w:sz w:val="26"/>
+                <w:szCs w:val="26"/>
+              </w:rPr>
+              <w:t>г</w:t>
+            </w:r>
+            <w:r>
+              <w:rPr>
+                <w:rFonts w:ascii="Times New Roman" w:eastAsia="Times New Roman" w:hAnsi="Times New Roman" w:cs="Times New Roman"/>
+                <w:color w:val="000000"/>
+                <w:sz w:val="26"/>
+                <w:szCs w:val="26"/>
+              </w:rPr>
+              <w:t>ильченко</w:t>
+            </w:r>
+            <w:proofErr w:type="spellEnd"/>
+            <w:r>
+              <w:rPr>
+                <w:rFonts w:ascii="Times New Roman" w:eastAsia="Times New Roman" w:hAnsi="Times New Roman" w:cs="Times New Roman"/>
+                <w:color w:val="000000"/>
+                <w:sz w:val="26"/>
+                <w:szCs w:val="26"/>
+              </w:rPr>
+              <w:t xml:space="preserve"> Оксана Анатольевна</w:t>
+            </w:r>
+          </w:p>
+        </w:tc>
+        <w:tc>
+          <w:tcPr>
+            <w:tcW w:w="1296" w:type="dxa"/>
+            <w:tcBorders>
+              <w:top w:val="single" w:sz="6" w:space="0" w:color="auto"/>
+              <w:left w:val="single" w:sz="6" w:space="0" w:color="auto"/>
+              <w:bottom w:val="single" w:sz="6" w:space="0" w:color="auto"/>
+              <w:right w:val="single" w:sz="6" w:space="0" w:color="auto"/>
+            </w:tcBorders>
+          </w:tcPr>
+          <w:p>
+            <w:pPr>
+              <w:shd w:val="clear" w:color="auto" w:fill="FFFFFF"/>
+              <w:autoSpaceDE w:val="0"/>
+              <w:autoSpaceDN w:val="0"/>
+              <w:adjustRightInd w:val="0"/>
+              <w:spacing w:after="0"/>
+              <w:jc w:val="center"/>
+              <w:rPr>
+                <w:rFonts w:ascii="Times New Roman" w:hAnsi="Times New Roman" w:cs="Times New Roman"/>
+                <w:color w:val="000000"/>
+                <w:sz w:val="26"/>
+                <w:szCs w:val="26"/>
+              </w:rPr>
+            </w:pPr>
+            <w:r>
+              <w:rPr>
+                <w:rFonts w:ascii="Times New Roman" w:hAnsi="Times New Roman" w:cs="Times New Roman"/>
+                <w:color w:val="000000"/>
+                <w:sz w:val="26"/>
+                <w:szCs w:val="26"/>
+              </w:rPr>
+              <w:t>13.09.</w:t>
+            </w:r>
+            <w:r>
+              <w:rPr>
+                <w:rFonts w:ascii="Times New Roman" w:hAnsi="Times New Roman" w:cs="Times New Roman"/>
+                <w:color w:val="000000"/>
+                <w:sz w:val="26"/>
+                <w:szCs w:val="26"/>
+              </w:rPr>
+              <w:t>1975</w:t>
+            </w:r>
+          </w:p>
+        </w:tc>
+        <w:tc>
+          <w:tcPr>
+            <w:tcW w:w="2759" w:type="dxa"/>
+            <w:tcBorders>
+              <w:top w:val="single" w:sz="6" w:space="0" w:color="auto"/>
+              <w:left w:val="single" w:sz="6" w:space="0" w:color="auto"/>
+              <w:bottom w:val="single" w:sz="6" w:space="0" w:color="auto"/>
+              <w:right w:val="single" w:sz="6" w:space="0" w:color="auto"/>
+            </w:tcBorders>
+          </w:tcPr>
+          <w:p>
+            <w:pPr>
+              <w:shd w:val="clear" w:color="auto" w:fill="FFFFFF"/>
+              <w:autoSpaceDE w:val="0"/>
+              <w:autoSpaceDN w:val="0"/>
+              <w:adjustRightInd w:val="0"/>
+              <w:spacing w:after="0"/>
+              <w:rPr>
+                <w:rFonts w:ascii="Times New Roman" w:eastAsia="Times New Roman" w:hAnsi="Times New Roman" w:cs="Times New Roman"/>
+                <w:color w:val="000000"/>
+                <w:sz w:val="26"/>
+                <w:szCs w:val="26"/>
+              </w:rPr>
+            </w:pPr>
+            <w:r>
+              <w:rPr>
+                <w:rFonts w:ascii="Times New Roman" w:eastAsia="Times New Roman" w:hAnsi="Times New Roman" w:cs="Times New Roman"/>
+                <w:color w:val="000000"/>
+                <w:sz w:val="26"/>
+                <w:szCs w:val="26"/>
+              </w:rPr>
+              <w:t>Педаго</w:t>
+            </w:r>
+            <w:proofErr w:type="gramStart"/>
+            <w:r>
+              <w:rPr>
+                <w:rFonts w:ascii="Times New Roman" w:eastAsia="Times New Roman" w:hAnsi="Times New Roman" w:cs="Times New Roman"/>
+                <w:color w:val="000000"/>
+                <w:sz w:val="26"/>
+                <w:szCs w:val="26"/>
+              </w:rPr>
+              <w:t>г-</w:t>
+            </w:r>
+            <w:proofErr w:type="gramEnd"/>
+            <w:r>
+              <w:rPr>
+                <w:rFonts w:ascii="Times New Roman" w:eastAsia="Times New Roman" w:hAnsi="Times New Roman" w:cs="Times New Roman"/>
+                <w:color w:val="000000"/>
+                <w:sz w:val="26"/>
+                <w:szCs w:val="26"/>
+              </w:rPr>
+              <w:t xml:space="preserve"> организатор</w:t>
+            </w:r>
+          </w:p>
+        </w:tc>
+        <w:tc>
+          <w:tcPr>
+            <w:tcW w:w="1985" w:type="dxa"/>
+            <w:tcBorders>
+              <w:top w:val="single" w:sz="6" w:space="0" w:color="auto"/>
+              <w:left w:val="single" w:sz="6" w:space="0" w:color="auto"/>
+              <w:bottom w:val="single" w:sz="6" w:space="0" w:color="auto"/>
+              <w:right w:val="single" w:sz="6" w:space="0" w:color="auto"/>
+            </w:tcBorders>
+          </w:tcPr>
+          <w:p>
+            <w:pPr>
+              <w:shd w:val="clear" w:color="auto" w:fill="FFFFFF"/>
+              <w:autoSpaceDE w:val="0"/>
+              <w:autoSpaceDN w:val="0"/>
+              <w:adjustRightInd w:val="0"/>
+              <w:spacing w:after="0"/>
+              <w:rPr>
+                <w:rFonts w:ascii="Times New Roman" w:eastAsia="Times New Roman" w:hAnsi="Times New Roman" w:cs="Times New Roman"/>
+                <w:color w:val="000000"/>
+                <w:sz w:val="26"/>
+                <w:szCs w:val="26"/>
+              </w:rPr>
+            </w:pPr>
+            <w:r>
+              <w:rPr>
+                <w:rFonts w:ascii="Times New Roman" w:eastAsia="Times New Roman" w:hAnsi="Times New Roman" w:cs="Times New Roman"/>
+                <w:color w:val="000000"/>
+                <w:sz w:val="26"/>
+                <w:szCs w:val="26"/>
+              </w:rPr>
+              <w:t>Педаго</w:t>
+            </w:r>
+            <w:proofErr w:type="gramStart"/>
+            <w:r>
+              <w:rPr>
+                <w:rFonts w:ascii="Times New Roman" w:eastAsia="Times New Roman" w:hAnsi="Times New Roman" w:cs="Times New Roman"/>
+                <w:color w:val="000000"/>
+                <w:sz w:val="26"/>
+                <w:szCs w:val="26"/>
+              </w:rPr>
+              <w:t>г-</w:t>
+            </w:r>
+            <w:proofErr w:type="gramEnd"/>
+            <w:r>
+              <w:rPr>
+                <w:rFonts w:ascii="Times New Roman" w:eastAsia="Times New Roman" w:hAnsi="Times New Roman" w:cs="Times New Roman"/>
+                <w:color w:val="000000"/>
+                <w:sz w:val="26"/>
+                <w:szCs w:val="26"/>
+              </w:rPr>
+              <w:t xml:space="preserve"> организатор</w:t>
+            </w:r>
+          </w:p>
+        </w:tc>
+        <w:tc>
+          <w:tcPr>
+            <w:tcW w:w="2977" w:type="dxa"/>
+            <w:tcBorders>
+              <w:top w:val="single" w:sz="6" w:space="0" w:color="auto"/>
+              <w:left w:val="single" w:sz="6" w:space="0" w:color="auto"/>
+              <w:bottom w:val="single" w:sz="6" w:space="0" w:color="auto"/>
+              <w:right w:val="single" w:sz="6" w:space="0" w:color="auto"/>
+            </w:tcBorders>
+          </w:tcPr>
+          <w:p>
+            <w:pPr>
+              <w:shd w:val="clear" w:color="auto" w:fill="FFFFFF"/>
+              <w:autoSpaceDE w:val="0"/>
+              <w:autoSpaceDN w:val="0"/>
+              <w:adjustRightInd w:val="0"/>
+              <w:spacing w:after="0"/>
+              <w:rPr>
+                <w:rFonts w:ascii="Times New Roman" w:eastAsia="Times New Roman" w:hAnsi="Times New Roman" w:cs="Times New Roman"/>
+                <w:color w:val="000000"/>
+                <w:sz w:val="26"/>
+                <w:szCs w:val="26"/>
+              </w:rPr>
+            </w:pPr>
+            <w:r>
+              <w:rPr>
+                <w:rFonts w:ascii="Times New Roman" w:eastAsia="Times New Roman" w:hAnsi="Times New Roman" w:cs="Times New Roman"/>
+                <w:color w:val="000000"/>
+                <w:sz w:val="26"/>
+                <w:szCs w:val="26"/>
+              </w:rPr>
+              <w:t>Высшее, МГПУ г</w:t>
+            </w:r>
+            <w:proofErr w:type="gramStart"/>
+            <w:r>
+              <w:rPr>
+                <w:rFonts w:ascii="Times New Roman" w:eastAsia="Times New Roman" w:hAnsi="Times New Roman" w:cs="Times New Roman"/>
+                <w:color w:val="000000"/>
+                <w:sz w:val="26"/>
+                <w:szCs w:val="26"/>
+              </w:rPr>
+              <w:t>.М</w:t>
+            </w:r>
+            <w:proofErr w:type="gramEnd"/>
+            <w:r>
+              <w:rPr>
+                <w:rFonts w:ascii="Times New Roman" w:eastAsia="Times New Roman" w:hAnsi="Times New Roman" w:cs="Times New Roman"/>
+                <w:color w:val="000000"/>
+                <w:sz w:val="26"/>
+                <w:szCs w:val="26"/>
+              </w:rPr>
+              <w:t xml:space="preserve">осква, </w:t>
+            </w:r>
+            <w:r>
+              <w:rPr>
+                <w:rFonts w:ascii="Times New Roman" w:eastAsia="Times New Roman" w:hAnsi="Times New Roman" w:cs="Times New Roman"/>
+                <w:color w:val="000000"/>
+                <w:sz w:val="26"/>
+                <w:szCs w:val="26"/>
+              </w:rPr>
+              <w:t>20</w:t>
+            </w:r>
+          </w:p>
+        </w:tc>
+        <w:tc>
+          <w:tcPr>
+            <w:tcW w:w="992" w:type="dxa"/>
+            <w:tcBorders>
+              <w:top w:val="single" w:sz="6" w:space="0" w:color="auto"/>
+              <w:left w:val="single" w:sz="6" w:space="0" w:color="auto"/>
+              <w:bottom w:val="single" w:sz="6" w:space="0" w:color="auto"/>
+              <w:right w:val="single" w:sz="6" w:space="0" w:color="auto"/>
+            </w:tcBorders>
+          </w:tcPr>
+          <w:p>
+            <w:pPr>
+              <w:shd w:val="clear" w:color="auto" w:fill="FFFFFF"/>
+              <w:autoSpaceDE w:val="0"/>
+              <w:autoSpaceDN w:val="0"/>
+              <w:adjustRightInd w:val="0"/>
+              <w:spacing w:after="0"/>
+              <w:jc w:val="center"/>
+              <w:rPr>
+                <w:rFonts w:ascii="Times New Roman" w:hAnsi="Times New Roman" w:cs="Times New Roman"/>
+                <w:color w:val="000000"/>
+                <w:sz w:val="26"/>
+                <w:szCs w:val="26"/>
+              </w:rPr>
+            </w:pPr>
+            <w:r>
+              <w:rPr>
+                <w:rFonts w:ascii="Times New Roman" w:hAnsi="Times New Roman" w:cs="Times New Roman"/>
+                <w:color w:val="000000"/>
+                <w:sz w:val="26"/>
+                <w:szCs w:val="26"/>
+              </w:rPr>
+              <w:t>13/13</w:t>
+            </w:r>
+          </w:p>
+        </w:tc>
+        <w:tc>
+          <w:tcPr>
+            <w:tcW w:w="1701" w:type="dxa"/>
+            <w:tcBorders>
+              <w:top w:val="single" w:sz="6" w:space="0" w:color="auto"/>
+              <w:left w:val="single" w:sz="6" w:space="0" w:color="auto"/>
+              <w:bottom w:val="single" w:sz="6" w:space="0" w:color="auto"/>
+              <w:right w:val="single" w:sz="6" w:space="0" w:color="auto"/>
+            </w:tcBorders>
+          </w:tcPr>
+          <w:p>
+            <w:pPr>
+              <w:shd w:val="clear" w:color="auto" w:fill="FFFFFF"/>
+              <w:autoSpaceDE w:val="0"/>
+              <w:autoSpaceDN w:val="0"/>
+              <w:adjustRightInd w:val="0"/>
+              <w:spacing w:after="0"/>
+              <w:jc w:val="center"/>
+              <w:rPr>
+                <w:rFonts w:ascii="Times New Roman" w:hAnsi="Times New Roman" w:cs="Times New Roman"/>
+                <w:sz w:val="26"/>
+                <w:szCs w:val="26"/>
+              </w:rPr>
+            </w:pPr>
+          </w:p>
+        </w:tc>
+        <w:tc>
+          <w:tcPr>
+            <w:tcW w:w="1702" w:type="dxa"/>
+            <w:tcBorders>
+              <w:top w:val="single" w:sz="6" w:space="0" w:color="auto"/>
+              <w:left w:val="single" w:sz="6" w:space="0" w:color="auto"/>
+              <w:bottom w:val="single" w:sz="6" w:space="0" w:color="auto"/>
+              <w:right w:val="single" w:sz="6" w:space="0" w:color="auto"/>
+            </w:tcBorders>
+          </w:tcPr>
+          <w:p>
+            <w:pPr>
+              <w:shd w:val="clear" w:color="auto" w:fill="FFFFFF"/>
+              <w:autoSpaceDE w:val="0"/>
+              <w:autoSpaceDN w:val="0"/>
+              <w:adjustRightInd w:val="0"/>
+              <w:spacing w:after="0"/>
+              <w:rPr>
+                <w:rFonts w:ascii="Times New Roman" w:hAnsi="Times New Roman" w:cs="Times New Roman"/>
+                <w:sz w:val="28"/>
+                <w:szCs w:val="28"/>
+              </w:rPr>
+            </w:pPr>
+          </w:p>
+        </w:tc>
+      </w:tr>
+      <w:tr>
+        <w:trPr>
+          <w:trHeight w:val="1256"/>
+        </w:trPr>
+        <w:tc>
+          <w:tcPr>
+            <w:tcW w:w="480" w:type="dxa"/>
+            <w:tcBorders>
+              <w:top w:val="single" w:sz="6" w:space="0" w:color="auto"/>
+              <w:left w:val="single" w:sz="6" w:space="0" w:color="auto"/>
+              <w:bottom w:val="single" w:sz="6" w:space="0" w:color="auto"/>
+              <w:right w:val="single" w:sz="6" w:space="0" w:color="auto"/>
+            </w:tcBorders>
+          </w:tcPr>
+          <w:p>
+            <w:pPr>
+              <w:shd w:val="clear" w:color="auto" w:fill="FFFFFF"/>
+              <w:autoSpaceDE w:val="0"/>
+              <w:autoSpaceDN w:val="0"/>
+              <w:adjustRightInd w:val="0"/>
+              <w:spacing w:after="0"/>
+              <w:rPr>
+                <w:rFonts w:ascii="Times New Roman" w:hAnsi="Times New Roman" w:cs="Times New Roman"/>
+                <w:color w:val="000000"/>
+                <w:sz w:val="28"/>
+                <w:szCs w:val="28"/>
+              </w:rPr>
+            </w:pPr>
+            <w:r>
+              <w:rPr>
+                <w:rFonts w:ascii="Times New Roman" w:hAnsi="Times New Roman" w:cs="Times New Roman"/>
+                <w:color w:val="000000"/>
+                <w:sz w:val="28"/>
+                <w:szCs w:val="28"/>
+              </w:rPr>
+              <w:t xml:space="preserve">14. </w:t>
+            </w:r>
+          </w:p>
+        </w:tc>
+        <w:tc>
+          <w:tcPr>
+            <w:tcW w:w="1843" w:type="dxa"/>
+            <w:tcBorders>
+              <w:top w:val="single" w:sz="6" w:space="0" w:color="auto"/>
+              <w:left w:val="single" w:sz="6" w:space="0" w:color="auto"/>
+              <w:bottom w:val="single" w:sz="6" w:space="0" w:color="auto"/>
+              <w:right w:val="single" w:sz="6" w:space="0" w:color="auto"/>
+            </w:tcBorders>
+          </w:tcPr>
+          <w:p>
+            <w:pPr>
+              <w:shd w:val="clear" w:color="auto" w:fill="FFFFFF"/>
+              <w:autoSpaceDE w:val="0"/>
+              <w:autoSpaceDN w:val="0"/>
+              <w:adjustRightInd w:val="0"/>
+              <w:spacing w:after="0"/>
+              <w:rPr>
+                <w:rFonts w:ascii="Times New Roman" w:eastAsia="Times New Roman" w:hAnsi="Times New Roman" w:cs="Times New Roman"/>
+                <w:color w:val="000000"/>
+                <w:sz w:val="26"/>
+                <w:szCs w:val="26"/>
+              </w:rPr>
+            </w:pPr>
+            <w:proofErr w:type="spellStart"/>
+            <w:r>
+              <w:rPr>
+                <w:rFonts w:ascii="Times New Roman" w:eastAsia="Times New Roman" w:hAnsi="Times New Roman" w:cs="Times New Roman"/>
+                <w:color w:val="000000"/>
+                <w:sz w:val="26"/>
+                <w:szCs w:val="26"/>
+              </w:rPr>
+              <w:t>Дуплищева</w:t>
+            </w:r>
+            <w:proofErr w:type="spellEnd"/>
+            <w:r>
+              <w:rPr>
+                <w:rFonts w:ascii="Times New Roman" w:eastAsia="Times New Roman" w:hAnsi="Times New Roman" w:cs="Times New Roman"/>
+                <w:color w:val="000000"/>
+                <w:sz w:val="26"/>
+                <w:szCs w:val="26"/>
+              </w:rPr>
+              <w:t xml:space="preserve"> Ирина Александровна</w:t>
+            </w:r>
+          </w:p>
+        </w:tc>
+        <w:tc>
+          <w:tcPr>
+            <w:tcW w:w="1296" w:type="dxa"/>
+            <w:tcBorders>
+              <w:top w:val="single" w:sz="6" w:space="0" w:color="auto"/>
+              <w:left w:val="single" w:sz="6" w:space="0" w:color="auto"/>
+              <w:bottom w:val="single" w:sz="6" w:space="0" w:color="auto"/>
+              <w:right w:val="single" w:sz="6" w:space="0" w:color="auto"/>
+            </w:tcBorders>
+          </w:tcPr>
+          <w:p>
+            <w:pPr>
+              <w:shd w:val="clear" w:color="auto" w:fill="FFFFFF"/>
+              <w:autoSpaceDE w:val="0"/>
+              <w:autoSpaceDN w:val="0"/>
+              <w:adjustRightInd w:val="0"/>
+              <w:spacing w:after="0"/>
+              <w:jc w:val="center"/>
+              <w:rPr>
+                <w:rFonts w:ascii="Times New Roman" w:hAnsi="Times New Roman" w:cs="Times New Roman"/>
+                <w:color w:val="000000"/>
+                <w:sz w:val="26"/>
+                <w:szCs w:val="26"/>
+              </w:rPr>
+            </w:pPr>
+          </w:p>
+        </w:tc>
+        <w:tc>
+          <w:tcPr>
+            <w:tcW w:w="2759" w:type="dxa"/>
+            <w:tcBorders>
+              <w:top w:val="single" w:sz="6" w:space="0" w:color="auto"/>
+              <w:left w:val="single" w:sz="6" w:space="0" w:color="auto"/>
+              <w:bottom w:val="single" w:sz="6" w:space="0" w:color="auto"/>
+              <w:right w:val="single" w:sz="6" w:space="0" w:color="auto"/>
+            </w:tcBorders>
+          </w:tcPr>
+          <w:p>
+            <w:pPr>
+              <w:shd w:val="clear" w:color="auto" w:fill="FFFFFF"/>
+              <w:autoSpaceDE w:val="0"/>
+              <w:autoSpaceDN w:val="0"/>
+              <w:adjustRightInd w:val="0"/>
+              <w:spacing w:after="0"/>
+              <w:rPr>
+                <w:rFonts w:ascii="Times New Roman" w:eastAsia="Times New Roman" w:hAnsi="Times New Roman" w:cs="Times New Roman"/>
+                <w:color w:val="000000"/>
+                <w:sz w:val="26"/>
+                <w:szCs w:val="26"/>
+              </w:rPr>
+            </w:pPr>
+            <w:r>
+              <w:rPr>
+                <w:rFonts w:ascii="Times New Roman" w:eastAsia="Times New Roman" w:hAnsi="Times New Roman" w:cs="Times New Roman"/>
+                <w:color w:val="000000"/>
+                <w:sz w:val="26"/>
+                <w:szCs w:val="26"/>
+              </w:rPr>
+              <w:t>Логопедия</w:t>
+            </w:r>
+          </w:p>
+        </w:tc>
+        <w:tc>
+          <w:tcPr>
+            <w:tcW w:w="1985" w:type="dxa"/>
+            <w:tcBorders>
+              <w:top w:val="single" w:sz="6" w:space="0" w:color="auto"/>
+              <w:left w:val="single" w:sz="6" w:space="0" w:color="auto"/>
+              <w:bottom w:val="single" w:sz="6" w:space="0" w:color="auto"/>
+              <w:right w:val="single" w:sz="6" w:space="0" w:color="auto"/>
+            </w:tcBorders>
+          </w:tcPr>
+          <w:p>
+            <w:pPr>
+              <w:shd w:val="clear" w:color="auto" w:fill="FFFFFF"/>
+              <w:autoSpaceDE w:val="0"/>
+              <w:autoSpaceDN w:val="0"/>
+              <w:adjustRightInd w:val="0"/>
+              <w:spacing w:after="0"/>
+              <w:rPr>
+                <w:rFonts w:ascii="Times New Roman" w:eastAsia="Times New Roman" w:hAnsi="Times New Roman" w:cs="Times New Roman"/>
+                <w:color w:val="000000"/>
+                <w:sz w:val="26"/>
+                <w:szCs w:val="26"/>
+              </w:rPr>
+            </w:pPr>
+            <w:r>
+              <w:rPr>
+                <w:rFonts w:ascii="Times New Roman" w:eastAsia="Times New Roman" w:hAnsi="Times New Roman" w:cs="Times New Roman"/>
+                <w:color w:val="000000"/>
+                <w:sz w:val="26"/>
+                <w:szCs w:val="26"/>
+              </w:rPr>
+              <w:t>Учител</w:t>
+            </w:r>
+            <w:proofErr w:type="gramStart"/>
+            <w:r>
+              <w:rPr>
+                <w:rFonts w:ascii="Times New Roman" w:eastAsia="Times New Roman" w:hAnsi="Times New Roman" w:cs="Times New Roman"/>
+                <w:color w:val="000000"/>
+                <w:sz w:val="26"/>
+                <w:szCs w:val="26"/>
+              </w:rPr>
+              <w:t>ь-</w:t>
+            </w:r>
+            <w:proofErr w:type="gramEnd"/>
+            <w:r>
+              <w:rPr>
+                <w:rFonts w:ascii="Times New Roman" w:eastAsia="Times New Roman" w:hAnsi="Times New Roman" w:cs="Times New Roman"/>
+                <w:color w:val="000000"/>
+                <w:sz w:val="26"/>
+                <w:szCs w:val="26"/>
+              </w:rPr>
+              <w:t xml:space="preserve"> дефектолог</w:t>
+            </w:r>
+          </w:p>
+        </w:tc>
+        <w:tc>
+          <w:tcPr>
+            <w:tcW w:w="2977" w:type="dxa"/>
+            <w:tcBorders>
+              <w:top w:val="single" w:sz="6" w:space="0" w:color="auto"/>
+              <w:left w:val="single" w:sz="6" w:space="0" w:color="auto"/>
+              <w:bottom w:val="single" w:sz="6" w:space="0" w:color="auto"/>
+              <w:right w:val="single" w:sz="6" w:space="0" w:color="auto"/>
+            </w:tcBorders>
+          </w:tcPr>
+          <w:p>
+            <w:pPr>
+              <w:shd w:val="clear" w:color="auto" w:fill="FFFFFF"/>
+              <w:autoSpaceDE w:val="0"/>
+              <w:autoSpaceDN w:val="0"/>
+              <w:adjustRightInd w:val="0"/>
+              <w:spacing w:after="0"/>
+              <w:rPr>
+                <w:rFonts w:ascii="Times New Roman" w:eastAsia="Times New Roman" w:hAnsi="Times New Roman" w:cs="Times New Roman"/>
+                <w:color w:val="000000"/>
+                <w:sz w:val="26"/>
+                <w:szCs w:val="26"/>
+              </w:rPr>
+            </w:pPr>
+            <w:r>
+              <w:rPr>
+                <w:rFonts w:ascii="Times New Roman" w:eastAsia="Times New Roman" w:hAnsi="Times New Roman" w:cs="Times New Roman"/>
+                <w:color w:val="000000"/>
+                <w:sz w:val="26"/>
+                <w:szCs w:val="26"/>
+              </w:rPr>
+              <w:t>Высшее, МГГУ им</w:t>
+            </w:r>
+            <w:proofErr w:type="gramStart"/>
+            <w:r>
+              <w:rPr>
+                <w:rFonts w:ascii="Times New Roman" w:eastAsia="Times New Roman" w:hAnsi="Times New Roman" w:cs="Times New Roman"/>
+                <w:color w:val="000000"/>
+                <w:sz w:val="26"/>
+                <w:szCs w:val="26"/>
+              </w:rPr>
+              <w:t>.Ш</w:t>
+            </w:r>
+            <w:proofErr w:type="gramEnd"/>
+            <w:r>
+              <w:rPr>
+                <w:rFonts w:ascii="Times New Roman" w:eastAsia="Times New Roman" w:hAnsi="Times New Roman" w:cs="Times New Roman"/>
+                <w:color w:val="000000"/>
+                <w:sz w:val="26"/>
+                <w:szCs w:val="26"/>
+              </w:rPr>
+              <w:t>олохова, г. Москва, 2015</w:t>
+            </w:r>
+            <w:r>
+              <w:rPr>
+                <w:rFonts w:ascii="Times New Roman" w:eastAsia="Times New Roman" w:hAnsi="Times New Roman" w:cs="Times New Roman"/>
+                <w:color w:val="000000"/>
+                <w:sz w:val="26"/>
+                <w:szCs w:val="26"/>
+              </w:rPr>
+              <w:t>г.</w:t>
+            </w:r>
+          </w:p>
+        </w:tc>
+        <w:tc>
+          <w:tcPr>
+            <w:tcW w:w="992" w:type="dxa"/>
+            <w:tcBorders>
+              <w:top w:val="single" w:sz="6" w:space="0" w:color="auto"/>
+              <w:left w:val="single" w:sz="6" w:space="0" w:color="auto"/>
+              <w:bottom w:val="single" w:sz="6" w:space="0" w:color="auto"/>
+              <w:right w:val="single" w:sz="6" w:space="0" w:color="auto"/>
+            </w:tcBorders>
+          </w:tcPr>
+          <w:p>
+            <w:pPr>
+              <w:shd w:val="clear" w:color="auto" w:fill="FFFFFF"/>
+              <w:autoSpaceDE w:val="0"/>
+              <w:autoSpaceDN w:val="0"/>
+              <w:adjustRightInd w:val="0"/>
+              <w:spacing w:after="0"/>
+              <w:jc w:val="center"/>
+              <w:rPr>
+                <w:rFonts w:ascii="Times New Roman" w:hAnsi="Times New Roman" w:cs="Times New Roman"/>
+                <w:color w:val="000000"/>
+                <w:sz w:val="26"/>
+                <w:szCs w:val="26"/>
+              </w:rPr>
+            </w:pPr>
+            <w:r>
+              <w:rPr>
+                <w:rFonts w:ascii="Times New Roman" w:hAnsi="Times New Roman" w:cs="Times New Roman"/>
+                <w:color w:val="000000"/>
+                <w:sz w:val="26"/>
+                <w:szCs w:val="26"/>
+              </w:rPr>
+              <w:t>1</w:t>
+            </w:r>
+          </w:p>
+        </w:tc>
+        <w:tc>
+          <w:tcPr>
+            <w:tcW w:w="1701" w:type="dxa"/>
+            <w:tcBorders>
+              <w:top w:val="single" w:sz="6" w:space="0" w:color="auto"/>
+              <w:left w:val="single" w:sz="6" w:space="0" w:color="auto"/>
+              <w:bottom w:val="single" w:sz="6" w:space="0" w:color="auto"/>
+              <w:right w:val="single" w:sz="6" w:space="0" w:color="auto"/>
+            </w:tcBorders>
+          </w:tcPr>
+          <w:p>
+            <w:pPr>
+              <w:shd w:val="clear" w:color="auto" w:fill="FFFFFF"/>
+              <w:autoSpaceDE w:val="0"/>
+              <w:autoSpaceDN w:val="0"/>
+              <w:adjustRightInd w:val="0"/>
+              <w:spacing w:after="0"/>
+              <w:jc w:val="center"/>
+              <w:rPr>
+                <w:rFonts w:ascii="Times New Roman" w:hAnsi="Times New Roman" w:cs="Times New Roman"/>
+                <w:sz w:val="26"/>
+                <w:szCs w:val="26"/>
+              </w:rPr>
+            </w:pPr>
+          </w:p>
+        </w:tc>
+        <w:tc>
+          <w:tcPr>
+            <w:tcW w:w="1702" w:type="dxa"/>
+            <w:tcBorders>
+              <w:top w:val="single" w:sz="6" w:space="0" w:color="auto"/>
+              <w:left w:val="single" w:sz="6" w:space="0" w:color="auto"/>
+              <w:bottom w:val="single" w:sz="6" w:space="0" w:color="auto"/>
+              <w:right w:val="single" w:sz="6" w:space="0" w:color="auto"/>
+            </w:tcBorders>
+          </w:tcPr>
+          <w:p>
+            <w:pPr>
+              <w:shd w:val="clear" w:color="auto" w:fill="FFFFFF"/>
+              <w:autoSpaceDE w:val="0"/>
+              <w:autoSpaceDN w:val="0"/>
+              <w:adjustRightInd w:val="0"/>
+              <w:spacing w:after="0"/>
+              <w:rPr>
+                <w:rFonts w:ascii="Times New Roman" w:hAnsi="Times New Roman" w:cs="Times New Roman"/>
+                <w:sz w:val="28"/>
+                <w:szCs w:val="28"/>
+              </w:rPr>
+            </w:pPr>
+          </w:p>
+        </w:tc>
+      </w:tr>
+      <w:tr>
+        <w:trPr>
+          <w:trHeight w:val="1133"/>
+        </w:trPr>
+        <w:tc>
+          <w:tcPr>
+            <w:tcW w:w="480" w:type="dxa"/>
+            <w:tcBorders>
+              <w:top w:val="single" w:sz="6" w:space="0" w:color="auto"/>
+              <w:left w:val="single" w:sz="6" w:space="0" w:color="auto"/>
+              <w:bottom w:val="single" w:sz="6" w:space="0" w:color="auto"/>
+              <w:right w:val="single" w:sz="6" w:space="0" w:color="auto"/>
+            </w:tcBorders>
+          </w:tcPr>
+          <w:p>
+            <w:pPr>
+              <w:shd w:val="clear" w:color="auto" w:fill="FFFFFF"/>
+              <w:autoSpaceDE w:val="0"/>
+              <w:autoSpaceDN w:val="0"/>
+              <w:adjustRightInd w:val="0"/>
+              <w:spacing w:after="0"/>
+              <w:rPr>
+                <w:rFonts w:ascii="Times New Roman" w:hAnsi="Times New Roman" w:cs="Times New Roman"/>
+                <w:color w:val="000000"/>
+                <w:sz w:val="28"/>
+                <w:szCs w:val="28"/>
+              </w:rPr>
+            </w:pPr>
+            <w:r>
+              <w:rPr>
+                <w:rFonts w:ascii="Times New Roman" w:hAnsi="Times New Roman" w:cs="Times New Roman"/>
+                <w:color w:val="000000"/>
+                <w:sz w:val="28"/>
+                <w:szCs w:val="28"/>
+              </w:rPr>
+              <w:t>15.</w:t>
+            </w:r>
+          </w:p>
+        </w:tc>
+        <w:tc>
+          <w:tcPr>
+            <w:tcW w:w="1843" w:type="dxa"/>
+            <w:tcBorders>
+              <w:top w:val="single" w:sz="6" w:space="0" w:color="auto"/>
+              <w:left w:val="single" w:sz="6" w:space="0" w:color="auto"/>
+              <w:bottom w:val="single" w:sz="6" w:space="0" w:color="auto"/>
+              <w:right w:val="single" w:sz="6" w:space="0" w:color="auto"/>
+            </w:tcBorders>
+          </w:tcPr>
+          <w:p>
+            <w:pPr>
+              <w:shd w:val="clear" w:color="auto" w:fill="FFFFFF"/>
+              <w:autoSpaceDE w:val="0"/>
+              <w:autoSpaceDN w:val="0"/>
+              <w:adjustRightInd w:val="0"/>
+              <w:spacing w:after="0"/>
+              <w:rPr>
+                <w:rFonts w:ascii="Times New Roman" w:eastAsia="Times New Roman" w:hAnsi="Times New Roman" w:cs="Times New Roman"/>
+                <w:color w:val="000000"/>
+                <w:sz w:val="26"/>
+                <w:szCs w:val="26"/>
+              </w:rPr>
+            </w:pPr>
+            <w:r>
+              <w:rPr>
+                <w:rFonts w:ascii="Times New Roman" w:eastAsia="Times New Roman" w:hAnsi="Times New Roman" w:cs="Times New Roman"/>
+                <w:color w:val="000000"/>
+                <w:sz w:val="26"/>
+                <w:szCs w:val="26"/>
+              </w:rPr>
+              <w:t xml:space="preserve">Волкова </w:t>
+            </w:r>
+          </w:p>
+          <w:p>
+            <w:pPr>
+              <w:shd w:val="clear" w:color="auto" w:fill="FFFFFF"/>
+              <w:autoSpaceDE w:val="0"/>
+              <w:autoSpaceDN w:val="0"/>
+              <w:adjustRightInd w:val="0"/>
+              <w:spacing w:after="0"/>
+              <w:rPr>
+                <w:rFonts w:ascii="Times New Roman" w:eastAsia="Times New Roman" w:hAnsi="Times New Roman" w:cs="Times New Roman"/>
+                <w:color w:val="000000"/>
+                <w:sz w:val="26"/>
+                <w:szCs w:val="26"/>
+              </w:rPr>
+            </w:pPr>
+            <w:r>
+              <w:rPr>
+                <w:rFonts w:ascii="Times New Roman" w:eastAsia="Times New Roman" w:hAnsi="Times New Roman" w:cs="Times New Roman"/>
+                <w:color w:val="000000"/>
+                <w:sz w:val="26"/>
+                <w:szCs w:val="26"/>
+              </w:rPr>
+              <w:t>Мария Николаевна</w:t>
+            </w:r>
+          </w:p>
+        </w:tc>
+        <w:tc>
+          <w:tcPr>
+            <w:tcW w:w="1296" w:type="dxa"/>
+            <w:tcBorders>
+              <w:top w:val="single" w:sz="6" w:space="0" w:color="auto"/>
+              <w:left w:val="single" w:sz="6" w:space="0" w:color="auto"/>
+              <w:bottom w:val="single" w:sz="6" w:space="0" w:color="auto"/>
+              <w:right w:val="single" w:sz="6" w:space="0" w:color="auto"/>
+            </w:tcBorders>
+          </w:tcPr>
+          <w:p>
+            <w:pPr>
+              <w:shd w:val="clear" w:color="auto" w:fill="FFFFFF"/>
+              <w:autoSpaceDE w:val="0"/>
+              <w:autoSpaceDN w:val="0"/>
+              <w:adjustRightInd w:val="0"/>
+              <w:spacing w:after="0"/>
+              <w:jc w:val="center"/>
+              <w:rPr>
+                <w:rFonts w:ascii="Times New Roman" w:hAnsi="Times New Roman" w:cs="Times New Roman"/>
+                <w:color w:val="000000"/>
+                <w:sz w:val="26"/>
+                <w:szCs w:val="26"/>
+              </w:rPr>
+            </w:pPr>
+            <w:r>
+              <w:rPr>
+                <w:rFonts w:ascii="Times New Roman" w:hAnsi="Times New Roman" w:cs="Times New Roman"/>
+                <w:color w:val="000000"/>
+                <w:sz w:val="26"/>
+                <w:szCs w:val="26"/>
+              </w:rPr>
+              <w:t>12.07.1983</w:t>
+            </w:r>
+          </w:p>
+        </w:tc>
+        <w:tc>
+          <w:tcPr>
+            <w:tcW w:w="2759" w:type="dxa"/>
+            <w:tcBorders>
+              <w:top w:val="single" w:sz="6" w:space="0" w:color="auto"/>
+              <w:left w:val="single" w:sz="6" w:space="0" w:color="auto"/>
+              <w:bottom w:val="single" w:sz="6" w:space="0" w:color="auto"/>
+              <w:right w:val="single" w:sz="6" w:space="0" w:color="auto"/>
+            </w:tcBorders>
+          </w:tcPr>
+          <w:p>
+            <w:pPr>
+              <w:shd w:val="clear" w:color="auto" w:fill="FFFFFF"/>
+              <w:autoSpaceDE w:val="0"/>
+              <w:autoSpaceDN w:val="0"/>
+              <w:adjustRightInd w:val="0"/>
+              <w:spacing w:after="0"/>
+              <w:rPr>
+                <w:rFonts w:ascii="Times New Roman" w:eastAsia="Times New Roman" w:hAnsi="Times New Roman" w:cs="Times New Roman"/>
+                <w:color w:val="000000"/>
+                <w:sz w:val="26"/>
+                <w:szCs w:val="26"/>
+              </w:rPr>
+            </w:pPr>
+            <w:r>
+              <w:rPr>
+                <w:rFonts w:ascii="Times New Roman" w:eastAsia="Times New Roman" w:hAnsi="Times New Roman" w:cs="Times New Roman"/>
+                <w:color w:val="000000"/>
+                <w:sz w:val="26"/>
+                <w:szCs w:val="26"/>
+              </w:rPr>
+              <w:t xml:space="preserve">Преподаватель истории, </w:t>
+            </w:r>
+            <w:proofErr w:type="spellStart"/>
+            <w:r>
+              <w:rPr>
+                <w:rFonts w:ascii="Times New Roman" w:eastAsia="Times New Roman" w:hAnsi="Times New Roman" w:cs="Times New Roman"/>
+                <w:color w:val="000000"/>
+                <w:sz w:val="26"/>
+                <w:szCs w:val="26"/>
+              </w:rPr>
+              <w:t>олигофренопедагог</w:t>
+            </w:r>
+            <w:proofErr w:type="spellEnd"/>
+            <w:r>
+              <w:rPr>
+                <w:rFonts w:ascii="Times New Roman" w:eastAsia="Times New Roman" w:hAnsi="Times New Roman" w:cs="Times New Roman"/>
+                <w:color w:val="000000"/>
+                <w:sz w:val="26"/>
+                <w:szCs w:val="26"/>
+              </w:rPr>
+              <w:t xml:space="preserve">, </w:t>
+            </w:r>
+            <w:proofErr w:type="spellStart"/>
+            <w:r>
+              <w:rPr>
+                <w:rFonts w:ascii="Times New Roman" w:eastAsia="Times New Roman" w:hAnsi="Times New Roman" w:cs="Times New Roman"/>
+                <w:color w:val="000000"/>
+                <w:sz w:val="26"/>
+                <w:szCs w:val="26"/>
+              </w:rPr>
+              <w:t>маркетолог</w:t>
+            </w:r>
+            <w:proofErr w:type="spellEnd"/>
+          </w:p>
+        </w:tc>
+        <w:tc>
+          <w:tcPr>
+            <w:tcW w:w="1985" w:type="dxa"/>
+            <w:tcBorders>
+              <w:top w:val="single" w:sz="6" w:space="0" w:color="auto"/>
+              <w:left w:val="single" w:sz="6" w:space="0" w:color="auto"/>
+              <w:bottom w:val="single" w:sz="6" w:space="0" w:color="auto"/>
+              <w:right w:val="single" w:sz="6" w:space="0" w:color="auto"/>
+            </w:tcBorders>
+          </w:tcPr>
+          <w:p>
+            <w:pPr>
+              <w:shd w:val="clear" w:color="auto" w:fill="FFFFFF"/>
+              <w:autoSpaceDE w:val="0"/>
+              <w:autoSpaceDN w:val="0"/>
+              <w:adjustRightInd w:val="0"/>
+              <w:spacing w:after="0"/>
+              <w:rPr>
+                <w:rFonts w:ascii="Times New Roman" w:eastAsia="Times New Roman" w:hAnsi="Times New Roman" w:cs="Times New Roman"/>
+                <w:color w:val="000000"/>
+                <w:sz w:val="26"/>
+                <w:szCs w:val="26"/>
+              </w:rPr>
+            </w:pPr>
+            <w:r>
+              <w:rPr>
+                <w:rFonts w:ascii="Times New Roman" w:eastAsia="Times New Roman" w:hAnsi="Times New Roman" w:cs="Times New Roman"/>
+                <w:color w:val="000000"/>
+                <w:sz w:val="26"/>
+                <w:szCs w:val="26"/>
+              </w:rPr>
+              <w:t>Педагог доп. образования</w:t>
+            </w:r>
+          </w:p>
+        </w:tc>
+        <w:tc>
+          <w:tcPr>
+            <w:tcW w:w="2977" w:type="dxa"/>
+            <w:tcBorders>
+              <w:top w:val="single" w:sz="6" w:space="0" w:color="auto"/>
+              <w:left w:val="single" w:sz="6" w:space="0" w:color="auto"/>
+              <w:bottom w:val="single" w:sz="6" w:space="0" w:color="auto"/>
+              <w:right w:val="single" w:sz="6" w:space="0" w:color="auto"/>
+            </w:tcBorders>
+          </w:tcPr>
+          <w:p>
+            <w:pPr>
+              <w:shd w:val="clear" w:color="auto" w:fill="FFFFFF"/>
+              <w:autoSpaceDE w:val="0"/>
+              <w:autoSpaceDN w:val="0"/>
+              <w:adjustRightInd w:val="0"/>
+              <w:spacing w:after="0"/>
+              <w:rPr>
+                <w:rFonts w:ascii="Times New Roman" w:eastAsia="Times New Roman" w:hAnsi="Times New Roman" w:cs="Times New Roman"/>
+                <w:color w:val="000000"/>
+                <w:sz w:val="26"/>
+                <w:szCs w:val="26"/>
+              </w:rPr>
+            </w:pPr>
+            <w:r>
+              <w:rPr>
+                <w:rFonts w:ascii="Times New Roman" w:eastAsia="Times New Roman" w:hAnsi="Times New Roman" w:cs="Times New Roman"/>
+                <w:color w:val="000000"/>
+                <w:sz w:val="26"/>
+                <w:szCs w:val="26"/>
+              </w:rPr>
+              <w:t xml:space="preserve">Высшее. </w:t>
+            </w:r>
+            <w:proofErr w:type="spellStart"/>
+            <w:r>
+              <w:rPr>
+                <w:rFonts w:ascii="Times New Roman" w:eastAsia="Times New Roman" w:hAnsi="Times New Roman" w:cs="Times New Roman"/>
+                <w:color w:val="000000"/>
+                <w:sz w:val="26"/>
+                <w:szCs w:val="26"/>
+              </w:rPr>
+              <w:t>Нижнгородский</w:t>
+            </w:r>
+            <w:proofErr w:type="spellEnd"/>
+            <w:r>
+              <w:rPr>
+                <w:rFonts w:ascii="Times New Roman" w:eastAsia="Times New Roman" w:hAnsi="Times New Roman" w:cs="Times New Roman"/>
+                <w:color w:val="000000"/>
+                <w:sz w:val="26"/>
+                <w:szCs w:val="26"/>
+              </w:rPr>
+              <w:t xml:space="preserve"> ГПУ 2005г.</w:t>
+            </w:r>
+          </w:p>
+          <w:p>
+            <w:pPr>
+              <w:shd w:val="clear" w:color="auto" w:fill="FFFFFF"/>
+              <w:autoSpaceDE w:val="0"/>
+              <w:autoSpaceDN w:val="0"/>
+              <w:adjustRightInd w:val="0"/>
+              <w:spacing w:after="0"/>
+              <w:rPr>
+                <w:rFonts w:ascii="Times New Roman" w:eastAsia="Times New Roman" w:hAnsi="Times New Roman" w:cs="Times New Roman"/>
+                <w:color w:val="000000"/>
+                <w:sz w:val="26"/>
+                <w:szCs w:val="26"/>
+              </w:rPr>
+            </w:pPr>
+            <w:r>
+              <w:rPr>
+                <w:rFonts w:ascii="Times New Roman" w:eastAsia="Times New Roman" w:hAnsi="Times New Roman" w:cs="Times New Roman"/>
+                <w:color w:val="000000"/>
+                <w:sz w:val="26"/>
+                <w:szCs w:val="26"/>
+              </w:rPr>
+              <w:t>МСГУ 2016г.</w:t>
+            </w:r>
+          </w:p>
+        </w:tc>
+        <w:tc>
+          <w:tcPr>
+            <w:tcW w:w="992" w:type="dxa"/>
+            <w:tcBorders>
+              <w:top w:val="single" w:sz="6" w:space="0" w:color="auto"/>
+              <w:left w:val="single" w:sz="6" w:space="0" w:color="auto"/>
+              <w:bottom w:val="single" w:sz="6" w:space="0" w:color="auto"/>
+              <w:right w:val="single" w:sz="6" w:space="0" w:color="auto"/>
+            </w:tcBorders>
+          </w:tcPr>
+          <w:p>
+            <w:pPr>
+              <w:shd w:val="clear" w:color="auto" w:fill="FFFFFF"/>
+              <w:autoSpaceDE w:val="0"/>
+              <w:autoSpaceDN w:val="0"/>
+              <w:adjustRightInd w:val="0"/>
+              <w:spacing w:after="0"/>
+              <w:jc w:val="center"/>
+              <w:rPr>
+                <w:rFonts w:ascii="Times New Roman" w:hAnsi="Times New Roman" w:cs="Times New Roman"/>
+                <w:color w:val="000000"/>
+                <w:sz w:val="26"/>
+                <w:szCs w:val="26"/>
+              </w:rPr>
+            </w:pPr>
+            <w:r>
+              <w:rPr>
+                <w:rFonts w:ascii="Times New Roman" w:hAnsi="Times New Roman" w:cs="Times New Roman"/>
+                <w:color w:val="000000"/>
+                <w:sz w:val="26"/>
+                <w:szCs w:val="26"/>
+              </w:rPr>
+              <w:t>2</w:t>
+            </w:r>
+          </w:p>
+        </w:tc>
+        <w:tc>
+          <w:tcPr>
+            <w:tcW w:w="1701" w:type="dxa"/>
+            <w:tcBorders>
+              <w:top w:val="single" w:sz="6" w:space="0" w:color="auto"/>
+              <w:left w:val="single" w:sz="6" w:space="0" w:color="auto"/>
+              <w:bottom w:val="single" w:sz="6" w:space="0" w:color="auto"/>
+              <w:right w:val="single" w:sz="6" w:space="0" w:color="auto"/>
+            </w:tcBorders>
+          </w:tcPr>
+          <w:p>
+            <w:pPr>
+              <w:shd w:val="clear" w:color="auto" w:fill="FFFFFF"/>
+              <w:autoSpaceDE w:val="0"/>
+              <w:autoSpaceDN w:val="0"/>
+              <w:adjustRightInd w:val="0"/>
+              <w:spacing w:after="0"/>
+              <w:jc w:val="center"/>
+              <w:rPr>
+                <w:rFonts w:ascii="Times New Roman" w:hAnsi="Times New Roman" w:cs="Times New Roman"/>
+                <w:sz w:val="26"/>
+                <w:szCs w:val="26"/>
+              </w:rPr>
+            </w:pPr>
+          </w:p>
+        </w:tc>
+        <w:tc>
+          <w:tcPr>
+            <w:tcW w:w="1702" w:type="dxa"/>
+            <w:tcBorders>
+              <w:top w:val="single" w:sz="6" w:space="0" w:color="auto"/>
+              <w:left w:val="single" w:sz="6" w:space="0" w:color="auto"/>
+              <w:bottom w:val="single" w:sz="6" w:space="0" w:color="auto"/>
+              <w:right w:val="single" w:sz="6" w:space="0" w:color="auto"/>
+            </w:tcBorders>
+          </w:tcPr>
+          <w:p>
+            <w:pPr>
+              <w:shd w:val="clear" w:color="auto" w:fill="FFFFFF"/>
+              <w:autoSpaceDE w:val="0"/>
+              <w:autoSpaceDN w:val="0"/>
+              <w:adjustRightInd w:val="0"/>
+              <w:spacing w:after="0"/>
+              <w:rPr>
+                <w:rFonts w:ascii="Times New Roman" w:hAnsi="Times New Roman" w:cs="Times New Roman"/>
+                <w:sz w:val="28"/>
+                <w:szCs w:val="28"/>
+              </w:rPr>
+            </w:pPr>
+            <w:r>
+              <w:rPr>
+                <w:rFonts w:ascii="Times New Roman" w:hAnsi="Times New Roman" w:cs="Times New Roman"/>
+                <w:sz w:val="28"/>
+                <w:szCs w:val="28"/>
+              </w:rPr>
+              <w:t>1 место «Московские мастера»</w:t>
+            </w:r>
+          </w:p>
+          <w:p>
+            <w:pPr>
+              <w:shd w:val="clear" w:color="auto" w:fill="FFFFFF"/>
+              <w:autoSpaceDE w:val="0"/>
+              <w:autoSpaceDN w:val="0"/>
+              <w:adjustRightInd w:val="0"/>
+              <w:spacing w:after="0"/>
+              <w:rPr>
+                <w:rFonts w:ascii="Times New Roman" w:hAnsi="Times New Roman" w:cs="Times New Roman"/>
+                <w:sz w:val="28"/>
+                <w:szCs w:val="28"/>
+              </w:rPr>
+            </w:pPr>
+            <w:r>
+              <w:rPr>
+                <w:rFonts w:ascii="Times New Roman" w:hAnsi="Times New Roman" w:cs="Times New Roman"/>
+                <w:sz w:val="28"/>
+                <w:szCs w:val="28"/>
+              </w:rPr>
+              <w:t>2017г.</w:t>
+            </w:r>
+          </w:p>
+        </w:tc>
+      </w:tr>
+      <w:tr>
+        <w:trPr>
+          <w:trHeight w:val="1133"/>
+        </w:trPr>
+        <w:tc>
+          <w:tcPr>
+            <w:tcW w:w="480" w:type="dxa"/>
+            <w:tcBorders>
+              <w:top w:val="single" w:sz="6" w:space="0" w:color="auto"/>
+              <w:left w:val="single" w:sz="6" w:space="0" w:color="auto"/>
+              <w:bottom w:val="single" w:sz="6" w:space="0" w:color="auto"/>
+              <w:right w:val="single" w:sz="6" w:space="0" w:color="auto"/>
+            </w:tcBorders>
+          </w:tcPr>
+          <w:p>
+            <w:pPr>
+              <w:shd w:val="clear" w:color="auto" w:fill="FFFFFF"/>
+              <w:autoSpaceDE w:val="0"/>
+              <w:autoSpaceDN w:val="0"/>
+              <w:adjustRightInd w:val="0"/>
+              <w:spacing w:after="0"/>
+              <w:rPr>
+                <w:rFonts w:ascii="Times New Roman" w:hAnsi="Times New Roman" w:cs="Times New Roman"/>
+                <w:color w:val="000000"/>
+                <w:sz w:val="28"/>
+                <w:szCs w:val="28"/>
+              </w:rPr>
+            </w:pPr>
+            <w:r>
+              <w:rPr>
+                <w:rFonts w:ascii="Times New Roman" w:hAnsi="Times New Roman" w:cs="Times New Roman"/>
+                <w:color w:val="000000"/>
+                <w:sz w:val="28"/>
+                <w:szCs w:val="28"/>
+              </w:rPr>
+              <w:t>16.</w:t>
+            </w:r>
+          </w:p>
+        </w:tc>
+        <w:tc>
+          <w:tcPr>
+            <w:tcW w:w="1843" w:type="dxa"/>
+            <w:tcBorders>
+              <w:top w:val="single" w:sz="6" w:space="0" w:color="auto"/>
+              <w:left w:val="single" w:sz="6" w:space="0" w:color="auto"/>
+              <w:bottom w:val="single" w:sz="6" w:space="0" w:color="auto"/>
+              <w:right w:val="single" w:sz="6" w:space="0" w:color="auto"/>
+            </w:tcBorders>
+          </w:tcPr>
+          <w:p>
+            <w:pPr>
+              <w:shd w:val="clear" w:color="auto" w:fill="FFFFFF"/>
+              <w:autoSpaceDE w:val="0"/>
+              <w:autoSpaceDN w:val="0"/>
+              <w:adjustRightInd w:val="0"/>
+              <w:spacing w:after="0"/>
+              <w:rPr>
+                <w:rFonts w:ascii="Times New Roman" w:eastAsia="Times New Roman" w:hAnsi="Times New Roman" w:cs="Times New Roman"/>
+                <w:color w:val="000000"/>
+                <w:sz w:val="26"/>
+                <w:szCs w:val="26"/>
+              </w:rPr>
+            </w:pPr>
+            <w:proofErr w:type="spellStart"/>
+            <w:r>
+              <w:rPr>
+                <w:rFonts w:ascii="Times New Roman" w:eastAsia="Times New Roman" w:hAnsi="Times New Roman" w:cs="Times New Roman"/>
+                <w:color w:val="000000"/>
+                <w:sz w:val="26"/>
+                <w:szCs w:val="26"/>
+              </w:rPr>
+              <w:t>Федоркова</w:t>
+            </w:r>
+            <w:proofErr w:type="spellEnd"/>
+            <w:r>
+              <w:rPr>
+                <w:rFonts w:ascii="Times New Roman" w:eastAsia="Times New Roman" w:hAnsi="Times New Roman" w:cs="Times New Roman"/>
+                <w:color w:val="000000"/>
+                <w:sz w:val="26"/>
+                <w:szCs w:val="26"/>
+              </w:rPr>
+              <w:t xml:space="preserve"> Анна Алексеевна</w:t>
+            </w:r>
+          </w:p>
+        </w:tc>
+        <w:tc>
+          <w:tcPr>
+            <w:tcW w:w="1296" w:type="dxa"/>
+            <w:tcBorders>
+              <w:top w:val="single" w:sz="6" w:space="0" w:color="auto"/>
+              <w:left w:val="single" w:sz="6" w:space="0" w:color="auto"/>
+              <w:bottom w:val="single" w:sz="6" w:space="0" w:color="auto"/>
+              <w:right w:val="single" w:sz="6" w:space="0" w:color="auto"/>
+            </w:tcBorders>
+          </w:tcPr>
+          <w:p>
+            <w:pPr>
+              <w:shd w:val="clear" w:color="auto" w:fill="FFFFFF"/>
+              <w:autoSpaceDE w:val="0"/>
+              <w:autoSpaceDN w:val="0"/>
+              <w:adjustRightInd w:val="0"/>
+              <w:spacing w:after="0"/>
+              <w:jc w:val="center"/>
+              <w:rPr>
+                <w:rFonts w:ascii="Times New Roman" w:hAnsi="Times New Roman" w:cs="Times New Roman"/>
+                <w:color w:val="000000"/>
+                <w:sz w:val="26"/>
+                <w:szCs w:val="26"/>
+              </w:rPr>
+            </w:pPr>
+            <w:r>
+              <w:rPr>
+                <w:rFonts w:ascii="Times New Roman" w:hAnsi="Times New Roman" w:cs="Times New Roman"/>
+                <w:color w:val="000000"/>
+                <w:sz w:val="26"/>
+                <w:szCs w:val="26"/>
+              </w:rPr>
+              <w:t>26.03.1993</w:t>
+            </w:r>
+          </w:p>
+        </w:tc>
+        <w:tc>
+          <w:tcPr>
+            <w:tcW w:w="2759" w:type="dxa"/>
+            <w:tcBorders>
+              <w:top w:val="single" w:sz="6" w:space="0" w:color="auto"/>
+              <w:left w:val="single" w:sz="6" w:space="0" w:color="auto"/>
+              <w:bottom w:val="single" w:sz="6" w:space="0" w:color="auto"/>
+              <w:right w:val="single" w:sz="6" w:space="0" w:color="auto"/>
+            </w:tcBorders>
+          </w:tcPr>
+          <w:p>
+            <w:pPr>
+              <w:shd w:val="clear" w:color="auto" w:fill="FFFFFF"/>
+              <w:autoSpaceDE w:val="0"/>
+              <w:autoSpaceDN w:val="0"/>
+              <w:adjustRightInd w:val="0"/>
+              <w:spacing w:after="0"/>
+              <w:rPr>
+                <w:rFonts w:ascii="Times New Roman" w:eastAsia="Times New Roman" w:hAnsi="Times New Roman" w:cs="Times New Roman"/>
+                <w:color w:val="000000"/>
+                <w:sz w:val="26"/>
+                <w:szCs w:val="26"/>
+              </w:rPr>
+            </w:pPr>
+            <w:r>
+              <w:rPr>
+                <w:rFonts w:ascii="Times New Roman" w:eastAsia="Times New Roman" w:hAnsi="Times New Roman" w:cs="Times New Roman"/>
+                <w:color w:val="000000"/>
+                <w:sz w:val="26"/>
+                <w:szCs w:val="26"/>
+              </w:rPr>
+              <w:t>Клиническая психология</w:t>
+            </w:r>
+          </w:p>
+        </w:tc>
+        <w:tc>
+          <w:tcPr>
+            <w:tcW w:w="1985" w:type="dxa"/>
+            <w:tcBorders>
+              <w:top w:val="single" w:sz="6" w:space="0" w:color="auto"/>
+              <w:left w:val="single" w:sz="6" w:space="0" w:color="auto"/>
+              <w:bottom w:val="single" w:sz="6" w:space="0" w:color="auto"/>
+              <w:right w:val="single" w:sz="6" w:space="0" w:color="auto"/>
+            </w:tcBorders>
+          </w:tcPr>
+          <w:p>
+            <w:pPr>
+              <w:shd w:val="clear" w:color="auto" w:fill="FFFFFF"/>
+              <w:autoSpaceDE w:val="0"/>
+              <w:autoSpaceDN w:val="0"/>
+              <w:adjustRightInd w:val="0"/>
+              <w:spacing w:after="0"/>
+              <w:rPr>
+                <w:rFonts w:ascii="Times New Roman" w:eastAsia="Times New Roman" w:hAnsi="Times New Roman" w:cs="Times New Roman"/>
+                <w:color w:val="000000"/>
+                <w:sz w:val="26"/>
+                <w:szCs w:val="26"/>
+              </w:rPr>
+            </w:pPr>
+            <w:r>
+              <w:rPr>
+                <w:rFonts w:ascii="Times New Roman" w:eastAsia="Times New Roman" w:hAnsi="Times New Roman" w:cs="Times New Roman"/>
+                <w:color w:val="000000"/>
+                <w:sz w:val="26"/>
+                <w:szCs w:val="26"/>
+              </w:rPr>
+              <w:t>Медицинский психолог</w:t>
+            </w:r>
+          </w:p>
+        </w:tc>
+        <w:tc>
+          <w:tcPr>
+            <w:tcW w:w="2977" w:type="dxa"/>
+            <w:tcBorders>
+              <w:top w:val="single" w:sz="6" w:space="0" w:color="auto"/>
+              <w:left w:val="single" w:sz="6" w:space="0" w:color="auto"/>
+              <w:bottom w:val="single" w:sz="6" w:space="0" w:color="auto"/>
+              <w:right w:val="single" w:sz="6" w:space="0" w:color="auto"/>
+            </w:tcBorders>
+          </w:tcPr>
+          <w:p>
+            <w:pPr>
+              <w:shd w:val="clear" w:color="auto" w:fill="FFFFFF"/>
+              <w:autoSpaceDE w:val="0"/>
+              <w:autoSpaceDN w:val="0"/>
+              <w:adjustRightInd w:val="0"/>
+              <w:spacing w:after="0"/>
+              <w:rPr>
+                <w:rFonts w:ascii="Times New Roman" w:eastAsia="Times New Roman" w:hAnsi="Times New Roman" w:cs="Times New Roman"/>
+                <w:color w:val="000000"/>
+                <w:sz w:val="26"/>
+                <w:szCs w:val="26"/>
+              </w:rPr>
+            </w:pPr>
+            <w:r>
+              <w:rPr>
+                <w:rFonts w:ascii="Times New Roman" w:eastAsia="Times New Roman" w:hAnsi="Times New Roman" w:cs="Times New Roman"/>
+                <w:color w:val="000000"/>
+                <w:sz w:val="26"/>
+                <w:szCs w:val="26"/>
+              </w:rPr>
+              <w:t>Высшее. ГАБУ МГПУ 2017</w:t>
+            </w:r>
+          </w:p>
+        </w:tc>
+        <w:tc>
+          <w:tcPr>
+            <w:tcW w:w="992" w:type="dxa"/>
+            <w:tcBorders>
+              <w:top w:val="single" w:sz="6" w:space="0" w:color="auto"/>
+              <w:left w:val="single" w:sz="6" w:space="0" w:color="auto"/>
+              <w:bottom w:val="single" w:sz="6" w:space="0" w:color="auto"/>
+              <w:right w:val="single" w:sz="6" w:space="0" w:color="auto"/>
+            </w:tcBorders>
+          </w:tcPr>
+          <w:p>
+            <w:pPr>
+              <w:shd w:val="clear" w:color="auto" w:fill="FFFFFF"/>
+              <w:autoSpaceDE w:val="0"/>
+              <w:autoSpaceDN w:val="0"/>
+              <w:adjustRightInd w:val="0"/>
+              <w:spacing w:after="0"/>
+              <w:jc w:val="center"/>
+              <w:rPr>
+                <w:rFonts w:ascii="Times New Roman" w:hAnsi="Times New Roman" w:cs="Times New Roman"/>
+                <w:color w:val="000000"/>
+                <w:sz w:val="26"/>
+                <w:szCs w:val="26"/>
+              </w:rPr>
+            </w:pPr>
+            <w:r>
+              <w:rPr>
+                <w:rFonts w:ascii="Times New Roman" w:hAnsi="Times New Roman" w:cs="Times New Roman"/>
+                <w:color w:val="000000"/>
+                <w:sz w:val="26"/>
+                <w:szCs w:val="26"/>
+              </w:rPr>
+              <w:t>1</w:t>
+            </w:r>
+          </w:p>
+        </w:tc>
+        <w:tc>
+          <w:tcPr>
+            <w:tcW w:w="1701" w:type="dxa"/>
+            <w:tcBorders>
+              <w:top w:val="single" w:sz="6" w:space="0" w:color="auto"/>
+              <w:left w:val="single" w:sz="6" w:space="0" w:color="auto"/>
+              <w:bottom w:val="single" w:sz="6" w:space="0" w:color="auto"/>
+              <w:right w:val="single" w:sz="6" w:space="0" w:color="auto"/>
+            </w:tcBorders>
+          </w:tcPr>
+          <w:p>
+            <w:pPr>
+              <w:shd w:val="clear" w:color="auto" w:fill="FFFFFF"/>
+              <w:autoSpaceDE w:val="0"/>
+              <w:autoSpaceDN w:val="0"/>
+              <w:adjustRightInd w:val="0"/>
+              <w:spacing w:after="0"/>
+              <w:jc w:val="center"/>
+              <w:rPr>
+                <w:rFonts w:ascii="Times New Roman" w:hAnsi="Times New Roman" w:cs="Times New Roman"/>
+                <w:sz w:val="26"/>
+                <w:szCs w:val="26"/>
+              </w:rPr>
+            </w:pPr>
+          </w:p>
+        </w:tc>
+        <w:tc>
+          <w:tcPr>
+            <w:tcW w:w="1702" w:type="dxa"/>
+            <w:tcBorders>
+              <w:top w:val="single" w:sz="6" w:space="0" w:color="auto"/>
+              <w:left w:val="single" w:sz="6" w:space="0" w:color="auto"/>
+              <w:bottom w:val="single" w:sz="6" w:space="0" w:color="auto"/>
+              <w:right w:val="single" w:sz="6" w:space="0" w:color="auto"/>
+            </w:tcBorders>
+          </w:tcPr>
+          <w:p>
+            <w:pPr>
+              <w:shd w:val="clear" w:color="auto" w:fill="FFFFFF"/>
+              <w:autoSpaceDE w:val="0"/>
+              <w:autoSpaceDN w:val="0"/>
+              <w:adjustRightInd w:val="0"/>
+              <w:spacing w:after="0"/>
+              <w:rPr>
+                <w:rFonts w:ascii="Times New Roman" w:hAnsi="Times New Roman" w:cs="Times New Roman"/>
+                <w:sz w:val="28"/>
+                <w:szCs w:val="28"/>
+              </w:rPr>
+            </w:pPr>
+          </w:p>
+        </w:tc>
+      </w:tr>
+      <w:tr>
+        <w:trPr>
+          <w:trHeight w:val="1133"/>
+        </w:trPr>
+        <w:tc>
+          <w:tcPr>
+            <w:tcW w:w="480" w:type="dxa"/>
+            <w:tcBorders>
+              <w:top w:val="single" w:sz="6" w:space="0" w:color="auto"/>
+              <w:left w:val="single" w:sz="6" w:space="0" w:color="auto"/>
+              <w:bottom w:val="single" w:sz="6" w:space="0" w:color="auto"/>
+              <w:right w:val="single" w:sz="6" w:space="0" w:color="auto"/>
+            </w:tcBorders>
+          </w:tcPr>
+          <w:p>
+            <w:pPr>
+              <w:shd w:val="clear" w:color="auto" w:fill="FFFFFF"/>
+              <w:autoSpaceDE w:val="0"/>
+              <w:autoSpaceDN w:val="0"/>
+              <w:adjustRightInd w:val="0"/>
+              <w:spacing w:after="0"/>
+              <w:rPr>
+                <w:rFonts w:ascii="Times New Roman" w:hAnsi="Times New Roman" w:cs="Times New Roman"/>
+                <w:color w:val="000000"/>
+                <w:sz w:val="28"/>
+                <w:szCs w:val="28"/>
+              </w:rPr>
+            </w:pPr>
+            <w:r>
+              <w:rPr>
+                <w:rFonts w:ascii="Times New Roman" w:hAnsi="Times New Roman" w:cs="Times New Roman"/>
+                <w:color w:val="000000"/>
+                <w:sz w:val="28"/>
+                <w:szCs w:val="28"/>
+              </w:rPr>
+              <w:t>17.</w:t>
+            </w:r>
+          </w:p>
+        </w:tc>
+        <w:tc>
+          <w:tcPr>
+            <w:tcW w:w="1843" w:type="dxa"/>
+            <w:tcBorders>
+              <w:top w:val="single" w:sz="6" w:space="0" w:color="auto"/>
+              <w:left w:val="single" w:sz="6" w:space="0" w:color="auto"/>
+              <w:bottom w:val="single" w:sz="6" w:space="0" w:color="auto"/>
+              <w:right w:val="single" w:sz="6" w:space="0" w:color="auto"/>
+            </w:tcBorders>
+          </w:tcPr>
+          <w:p>
+            <w:pPr>
+              <w:shd w:val="clear" w:color="auto" w:fill="FFFFFF"/>
+              <w:autoSpaceDE w:val="0"/>
+              <w:autoSpaceDN w:val="0"/>
+              <w:adjustRightInd w:val="0"/>
+              <w:spacing w:after="0"/>
+              <w:rPr>
+                <w:rFonts w:ascii="Times New Roman" w:eastAsia="Times New Roman" w:hAnsi="Times New Roman" w:cs="Times New Roman"/>
+                <w:color w:val="000000"/>
+                <w:sz w:val="26"/>
+                <w:szCs w:val="26"/>
+              </w:rPr>
+            </w:pPr>
+            <w:r>
+              <w:rPr>
+                <w:rFonts w:ascii="Times New Roman" w:eastAsia="Times New Roman" w:hAnsi="Times New Roman" w:cs="Times New Roman"/>
+                <w:color w:val="000000"/>
+                <w:sz w:val="26"/>
+                <w:szCs w:val="26"/>
+              </w:rPr>
+              <w:t xml:space="preserve">Халилова </w:t>
+            </w:r>
+          </w:p>
+          <w:p>
+            <w:pPr>
+              <w:shd w:val="clear" w:color="auto" w:fill="FFFFFF"/>
+              <w:autoSpaceDE w:val="0"/>
+              <w:autoSpaceDN w:val="0"/>
+              <w:adjustRightInd w:val="0"/>
+              <w:spacing w:after="0"/>
+              <w:rPr>
+                <w:rFonts w:ascii="Times New Roman" w:eastAsia="Times New Roman" w:hAnsi="Times New Roman" w:cs="Times New Roman"/>
+                <w:color w:val="000000"/>
+                <w:sz w:val="26"/>
+                <w:szCs w:val="26"/>
+              </w:rPr>
+            </w:pPr>
+            <w:r>
+              <w:rPr>
+                <w:rFonts w:ascii="Times New Roman" w:eastAsia="Times New Roman" w:hAnsi="Times New Roman" w:cs="Times New Roman"/>
+                <w:color w:val="000000"/>
+                <w:sz w:val="26"/>
+                <w:szCs w:val="26"/>
+              </w:rPr>
+              <w:t xml:space="preserve">Екатерина </w:t>
+            </w:r>
+            <w:proofErr w:type="spellStart"/>
+            <w:r>
+              <w:rPr>
+                <w:rFonts w:ascii="Times New Roman" w:eastAsia="Times New Roman" w:hAnsi="Times New Roman" w:cs="Times New Roman"/>
+                <w:color w:val="000000"/>
+                <w:sz w:val="26"/>
+                <w:szCs w:val="26"/>
+              </w:rPr>
+              <w:t>Тагировна</w:t>
+            </w:r>
+            <w:proofErr w:type="spellEnd"/>
+          </w:p>
+        </w:tc>
+        <w:tc>
+          <w:tcPr>
+            <w:tcW w:w="1296" w:type="dxa"/>
+            <w:tcBorders>
+              <w:top w:val="single" w:sz="6" w:space="0" w:color="auto"/>
+              <w:left w:val="single" w:sz="6" w:space="0" w:color="auto"/>
+              <w:bottom w:val="single" w:sz="6" w:space="0" w:color="auto"/>
+              <w:right w:val="single" w:sz="6" w:space="0" w:color="auto"/>
+            </w:tcBorders>
+          </w:tcPr>
+          <w:p>
+            <w:pPr>
+              <w:shd w:val="clear" w:color="auto" w:fill="FFFFFF"/>
+              <w:autoSpaceDE w:val="0"/>
+              <w:autoSpaceDN w:val="0"/>
+              <w:adjustRightInd w:val="0"/>
+              <w:spacing w:after="0"/>
+              <w:jc w:val="center"/>
+              <w:rPr>
+                <w:rFonts w:ascii="Times New Roman" w:hAnsi="Times New Roman" w:cs="Times New Roman"/>
+                <w:color w:val="000000"/>
+                <w:sz w:val="26"/>
+                <w:szCs w:val="26"/>
+              </w:rPr>
+            </w:pPr>
+          </w:p>
+        </w:tc>
+        <w:tc>
+          <w:tcPr>
+            <w:tcW w:w="2759" w:type="dxa"/>
+            <w:tcBorders>
+              <w:top w:val="single" w:sz="6" w:space="0" w:color="auto"/>
+              <w:left w:val="single" w:sz="6" w:space="0" w:color="auto"/>
+              <w:bottom w:val="single" w:sz="6" w:space="0" w:color="auto"/>
+              <w:right w:val="single" w:sz="6" w:space="0" w:color="auto"/>
+            </w:tcBorders>
+          </w:tcPr>
+          <w:p>
+            <w:pPr>
+              <w:shd w:val="clear" w:color="auto" w:fill="FFFFFF"/>
+              <w:autoSpaceDE w:val="0"/>
+              <w:autoSpaceDN w:val="0"/>
+              <w:adjustRightInd w:val="0"/>
+              <w:spacing w:after="0"/>
+              <w:rPr>
+                <w:rFonts w:ascii="Times New Roman" w:eastAsia="Times New Roman" w:hAnsi="Times New Roman" w:cs="Times New Roman"/>
+                <w:color w:val="000000"/>
+                <w:sz w:val="26"/>
+                <w:szCs w:val="26"/>
+              </w:rPr>
+            </w:pPr>
+          </w:p>
+        </w:tc>
+        <w:tc>
+          <w:tcPr>
+            <w:tcW w:w="1985" w:type="dxa"/>
+            <w:tcBorders>
+              <w:top w:val="single" w:sz="6" w:space="0" w:color="auto"/>
+              <w:left w:val="single" w:sz="6" w:space="0" w:color="auto"/>
+              <w:bottom w:val="single" w:sz="6" w:space="0" w:color="auto"/>
+              <w:right w:val="single" w:sz="6" w:space="0" w:color="auto"/>
+            </w:tcBorders>
+          </w:tcPr>
+          <w:p>
+            <w:pPr>
+              <w:shd w:val="clear" w:color="auto" w:fill="FFFFFF"/>
+              <w:autoSpaceDE w:val="0"/>
+              <w:autoSpaceDN w:val="0"/>
+              <w:adjustRightInd w:val="0"/>
+              <w:spacing w:after="0"/>
+              <w:rPr>
+                <w:rFonts w:ascii="Times New Roman" w:eastAsia="Times New Roman" w:hAnsi="Times New Roman" w:cs="Times New Roman"/>
+                <w:color w:val="000000"/>
+                <w:sz w:val="26"/>
+                <w:szCs w:val="26"/>
+              </w:rPr>
+            </w:pPr>
+          </w:p>
+        </w:tc>
+        <w:tc>
+          <w:tcPr>
+            <w:tcW w:w="2977" w:type="dxa"/>
+            <w:tcBorders>
+              <w:top w:val="single" w:sz="6" w:space="0" w:color="auto"/>
+              <w:left w:val="single" w:sz="6" w:space="0" w:color="auto"/>
+              <w:bottom w:val="single" w:sz="6" w:space="0" w:color="auto"/>
+              <w:right w:val="single" w:sz="6" w:space="0" w:color="auto"/>
+            </w:tcBorders>
+          </w:tcPr>
+          <w:p>
+            <w:pPr>
+              <w:shd w:val="clear" w:color="auto" w:fill="FFFFFF"/>
+              <w:autoSpaceDE w:val="0"/>
+              <w:autoSpaceDN w:val="0"/>
+              <w:adjustRightInd w:val="0"/>
+              <w:spacing w:after="0"/>
+              <w:rPr>
+                <w:rFonts w:ascii="Times New Roman" w:eastAsia="Times New Roman" w:hAnsi="Times New Roman" w:cs="Times New Roman"/>
+                <w:color w:val="000000"/>
+                <w:sz w:val="26"/>
+                <w:szCs w:val="26"/>
+              </w:rPr>
+            </w:pPr>
+          </w:p>
+        </w:tc>
+        <w:tc>
+          <w:tcPr>
+            <w:tcW w:w="992" w:type="dxa"/>
+            <w:tcBorders>
+              <w:top w:val="single" w:sz="6" w:space="0" w:color="auto"/>
+              <w:left w:val="single" w:sz="6" w:space="0" w:color="auto"/>
+              <w:bottom w:val="single" w:sz="6" w:space="0" w:color="auto"/>
+              <w:right w:val="single" w:sz="6" w:space="0" w:color="auto"/>
+            </w:tcBorders>
+          </w:tcPr>
+          <w:p>
+            <w:pPr>
+              <w:shd w:val="clear" w:color="auto" w:fill="FFFFFF"/>
+              <w:autoSpaceDE w:val="0"/>
+              <w:autoSpaceDN w:val="0"/>
+              <w:adjustRightInd w:val="0"/>
+              <w:spacing w:after="0"/>
+              <w:jc w:val="center"/>
+              <w:rPr>
+                <w:rFonts w:ascii="Times New Roman" w:hAnsi="Times New Roman" w:cs="Times New Roman"/>
+                <w:color w:val="000000"/>
+                <w:sz w:val="26"/>
+                <w:szCs w:val="26"/>
+              </w:rPr>
+            </w:pPr>
+          </w:p>
+        </w:tc>
+        <w:tc>
+          <w:tcPr>
+            <w:tcW w:w="1701" w:type="dxa"/>
+            <w:tcBorders>
+              <w:top w:val="single" w:sz="6" w:space="0" w:color="auto"/>
+              <w:left w:val="single" w:sz="6" w:space="0" w:color="auto"/>
+              <w:bottom w:val="single" w:sz="6" w:space="0" w:color="auto"/>
+              <w:right w:val="single" w:sz="6" w:space="0" w:color="auto"/>
+            </w:tcBorders>
+          </w:tcPr>
+          <w:p>
+            <w:pPr>
+              <w:shd w:val="clear" w:color="auto" w:fill="FFFFFF"/>
+              <w:autoSpaceDE w:val="0"/>
+              <w:autoSpaceDN w:val="0"/>
+              <w:adjustRightInd w:val="0"/>
+              <w:spacing w:after="0"/>
+              <w:jc w:val="center"/>
+              <w:rPr>
+                <w:rFonts w:ascii="Times New Roman" w:hAnsi="Times New Roman" w:cs="Times New Roman"/>
+                <w:sz w:val="26"/>
+                <w:szCs w:val="26"/>
+              </w:rPr>
+            </w:pPr>
+          </w:p>
+        </w:tc>
+        <w:tc>
+          <w:tcPr>
+            <w:tcW w:w="1702" w:type="dxa"/>
+            <w:tcBorders>
+              <w:top w:val="single" w:sz="6" w:space="0" w:color="auto"/>
+              <w:left w:val="single" w:sz="6" w:space="0" w:color="auto"/>
+              <w:bottom w:val="single" w:sz="6" w:space="0" w:color="auto"/>
+              <w:right w:val="single" w:sz="6" w:space="0" w:color="auto"/>
+            </w:tcBorders>
+          </w:tcPr>
+          <w:p>
+            <w:pPr>
+              <w:shd w:val="clear" w:color="auto" w:fill="FFFFFF"/>
+              <w:autoSpaceDE w:val="0"/>
+              <w:autoSpaceDN w:val="0"/>
+              <w:adjustRightInd w:val="0"/>
+              <w:spacing w:after="0"/>
+              <w:rPr>
+                <w:rFonts w:ascii="Times New Roman" w:hAnsi="Times New Roman" w:cs="Times New Roman"/>
+                <w:sz w:val="28"/>
+                <w:szCs w:val="28"/>
+              </w:rPr>
+            </w:pPr>
+          </w:p>
+        </w:tc>
+      </w:tr>
     </w:tbl>
-    <w:p/>
+    <w:p>
+      <w:pPr>
+        <w:shd w:val="clear" w:color="auto" w:fill="FFFFFF"/>
+        <w:spacing w:after="0" w:line="240" w:lineRule="auto"/>
+        <w:jc w:val="both"/>
+      </w:pPr>
+    </w:p>
     <w:sectPr>
       <w:pgSz w:w="16838" w:h="11906" w:orient="landscape"/>
-      <w:pgMar w:top="720" w:right="962" w:bottom="720" w:left="426" w:header="708" w:footer="708" w:gutter="0"/>
+      <w:pgMar w:top="284" w:right="962" w:bottom="284" w:left="426" w:header="708" w:footer="708" w:gutter="0"/>
       <w:cols w:space="708"/>
       <w:docGrid w:linePitch="360"/>
     </w:sectPr>

</xml_diff>